<commit_message>
Fixed BuildingBlock ToC and removed reference to non-existing front.
</commit_message>
<xml_diff>
--- a/BuildingBlocks_ConfigurationFile/Files/BB_ms_BB_Content.docx
+++ b/BuildingBlocks_ConfigurationFile/Files/BB_ms_BB_Content.docx
@@ -3718,8 +3718,8 @@
         <w:pStyle w:val="ParListHeadingms"/>
       </w:pPr>
       <w:bookmarkStart w:id="4" w:name="_Toc140141395"/>
-      <w:bookmarkStart w:id="5" w:name="_Toc218241345"/>
-      <w:bookmarkStart w:id="6" w:name="_Toc218241357"/>
+      <w:bookmarkStart w:id="5" w:name="_Toc220246876"/>
+      <w:bookmarkStart w:id="6" w:name="_Toc220246888"/>
       <w:r>
         <w:t>List of symbols and icons</w:t>
       </w:r>
@@ -4663,8 +4663,8 @@
       <w:pPr>
         <w:pStyle w:val="ParListHeadingms"/>
       </w:pPr>
-      <w:bookmarkStart w:id="10" w:name="_Toc218241346"/>
-      <w:bookmarkStart w:id="11" w:name="_Toc218241358"/>
+      <w:bookmarkStart w:id="10" w:name="_Toc220246877"/>
+      <w:bookmarkStart w:id="11" w:name="_Toc220246889"/>
       <w:r>
         <w:t>List of acronyms</w:t>
       </w:r>
@@ -5670,8 +5670,8 @@
       <w:pPr>
         <w:pStyle w:val="ParListHeadingms"/>
       </w:pPr>
-      <w:bookmarkStart w:id="19" w:name="_Toc218241347"/>
-      <w:bookmarkStart w:id="20" w:name="_Toc218241359"/>
+      <w:bookmarkStart w:id="19" w:name="_Toc220246878"/>
+      <w:bookmarkStart w:id="20" w:name="_Toc220246890"/>
       <w:r>
         <w:t>List of Content</w:t>
       </w:r>
@@ -5756,7 +5756,7 @@
         </w:rPr>
         <w:fldChar w:fldCharType="separate"/>
       </w:r>
-      <w:hyperlink w:anchor="_Toc218241345" w:history="1">
+      <w:hyperlink w:anchor="_Toc220246876" w:history="1">
         <w:r>
           <w:rPr>
             <w:rStyle w:val="Hyperlink"/>
@@ -5783,7 +5783,7 @@
             <w:noProof/>
             <w:webHidden/>
           </w:rPr>
-          <w:instrText xml:space="preserve"> PAGEREF _Toc218241345 \h </w:instrText>
+          <w:instrText xml:space="preserve"> PAGEREF _Toc220246876 \h </w:instrText>
         </w:r>
         <w:r>
           <w:rPr>
@@ -5829,7 +5829,7 @@
           <w:lang w:val="pl-PL" w:eastAsia="pl-PL"/>
         </w:rPr>
       </w:pPr>
-      <w:hyperlink w:anchor="_Toc218241346" w:history="1">
+      <w:hyperlink w:anchor="_Toc220246877" w:history="1">
         <w:r>
           <w:rPr>
             <w:rStyle w:val="Hyperlink"/>
@@ -5856,7 +5856,7 @@
             <w:noProof/>
             <w:webHidden/>
           </w:rPr>
-          <w:instrText xml:space="preserve"> PAGEREF _Toc218241346 \h </w:instrText>
+          <w:instrText xml:space="preserve"> PAGEREF _Toc220246877 \h </w:instrText>
         </w:r>
         <w:r>
           <w:rPr>
@@ -5902,7 +5902,7 @@
           <w:lang w:val="pl-PL" w:eastAsia="pl-PL"/>
         </w:rPr>
       </w:pPr>
-      <w:hyperlink w:anchor="_Toc218241347" w:history="1">
+      <w:hyperlink w:anchor="_Toc220246878" w:history="1">
         <w:r>
           <w:rPr>
             <w:rStyle w:val="Hyperlink"/>
@@ -5929,7 +5929,7 @@
             <w:noProof/>
             <w:webHidden/>
           </w:rPr>
-          <w:instrText xml:space="preserve"> PAGEREF _Toc218241347 \h </w:instrText>
+          <w:instrText xml:space="preserve"> PAGEREF _Toc220246878 \h </w:instrText>
         </w:r>
         <w:r>
           <w:rPr>
@@ -5975,7 +5975,7 @@
           <w:lang w:val="pl-PL" w:eastAsia="pl-PL"/>
         </w:rPr>
       </w:pPr>
-      <w:hyperlink w:anchor="_Toc218241348" w:history="1">
+      <w:hyperlink w:anchor="_Toc220246879" w:history="1">
         <w:r>
           <w:rPr>
             <w:rStyle w:val="Hyperlink"/>
@@ -6002,7 +6002,7 @@
             <w:noProof/>
             <w:webHidden/>
           </w:rPr>
-          <w:instrText xml:space="preserve"> PAGEREF _Toc218241348 \h </w:instrText>
+          <w:instrText xml:space="preserve"> PAGEREF _Toc220246879 \h </w:instrText>
         </w:r>
         <w:r>
           <w:rPr>
@@ -6048,7 +6048,7 @@
           <w:lang w:val="pl-PL" w:eastAsia="pl-PL"/>
         </w:rPr>
       </w:pPr>
-      <w:hyperlink w:anchor="_Toc218241349" w:history="1">
+      <w:hyperlink w:anchor="_Toc220246880" w:history="1">
         <w:r>
           <w:rPr>
             <w:rStyle w:val="Hyperlink"/>
@@ -6075,7 +6075,7 @@
             <w:noProof/>
             <w:webHidden/>
           </w:rPr>
-          <w:instrText xml:space="preserve"> PAGEREF _Toc218241349 \h </w:instrText>
+          <w:instrText xml:space="preserve"> PAGEREF _Toc220246880 \h </w:instrText>
         </w:r>
         <w:r>
           <w:rPr>
@@ -6121,7 +6121,7 @@
           <w:lang w:val="pl-PL" w:eastAsia="pl-PL"/>
         </w:rPr>
       </w:pPr>
-      <w:hyperlink w:anchor="_Toc218241350" w:history="1">
+      <w:hyperlink w:anchor="_Toc220246881" w:history="1">
         <w:r>
           <w:rPr>
             <w:rStyle w:val="Hyperlink"/>
@@ -6148,7 +6148,7 @@
             <w:noProof/>
             <w:webHidden/>
           </w:rPr>
-          <w:instrText xml:space="preserve"> PAGEREF _Toc218241350 \h </w:instrText>
+          <w:instrText xml:space="preserve"> PAGEREF _Toc220246881 \h </w:instrText>
         </w:r>
         <w:r>
           <w:rPr>
@@ -6194,7 +6194,7 @@
           <w:lang w:val="pl-PL" w:eastAsia="pl-PL"/>
         </w:rPr>
       </w:pPr>
-      <w:hyperlink w:anchor="_Toc218241351" w:history="1">
+      <w:hyperlink w:anchor="_Toc220246882" w:history="1">
         <w:r>
           <w:rPr>
             <w:rStyle w:val="Hyperlink"/>
@@ -6221,7 +6221,7 @@
             <w:noProof/>
             <w:webHidden/>
           </w:rPr>
-          <w:instrText xml:space="preserve"> PAGEREF _Toc218241351 \h </w:instrText>
+          <w:instrText xml:space="preserve"> PAGEREF _Toc220246882 \h </w:instrText>
         </w:r>
         <w:r>
           <w:rPr>
@@ -6267,7 +6267,7 @@
           <w:lang w:val="pl-PL" w:eastAsia="pl-PL"/>
         </w:rPr>
       </w:pPr>
-      <w:hyperlink w:anchor="_Toc218241352" w:history="1">
+      <w:hyperlink w:anchor="_Toc220246883" w:history="1">
         <w:r>
           <w:rPr>
             <w:rStyle w:val="Hyperlink"/>
@@ -6294,7 +6294,7 @@
             <w:noProof/>
             <w:webHidden/>
           </w:rPr>
-          <w:instrText xml:space="preserve"> PAGEREF _Toc218241352 \h </w:instrText>
+          <w:instrText xml:space="preserve"> PAGEREF _Toc220246883 \h </w:instrText>
         </w:r>
         <w:r>
           <w:rPr>
@@ -6340,7 +6340,7 @@
           <w:lang w:val="pl-PL" w:eastAsia="pl-PL"/>
         </w:rPr>
       </w:pPr>
-      <w:hyperlink w:anchor="_Toc218241353" w:history="1">
+      <w:hyperlink w:anchor="_Toc220246884" w:history="1">
         <w:r>
           <w:rPr>
             <w:rStyle w:val="Hyperlink"/>
@@ -6367,7 +6367,7 @@
             <w:noProof/>
             <w:webHidden/>
           </w:rPr>
-          <w:instrText xml:space="preserve"> PAGEREF _Toc218241353 \h </w:instrText>
+          <w:instrText xml:space="preserve"> PAGEREF _Toc220246884 \h </w:instrText>
         </w:r>
         <w:r>
           <w:rPr>
@@ -6413,7 +6413,7 @@
           <w:lang w:val="pl-PL" w:eastAsia="pl-PL"/>
         </w:rPr>
       </w:pPr>
-      <w:hyperlink w:anchor="_Toc218241354" w:history="1">
+      <w:hyperlink w:anchor="_Toc220246885" w:history="1">
         <w:r>
           <w:rPr>
             <w:rStyle w:val="Hyperlink"/>
@@ -6440,7 +6440,7 @@
             <w:noProof/>
             <w:webHidden/>
           </w:rPr>
-          <w:instrText xml:space="preserve"> PAGEREF _Toc218241354 \h </w:instrText>
+          <w:instrText xml:space="preserve"> PAGEREF _Toc220246885 \h </w:instrText>
         </w:r>
         <w:r>
           <w:rPr>
@@ -6486,7 +6486,7 @@
           <w:lang w:val="pl-PL" w:eastAsia="pl-PL"/>
         </w:rPr>
       </w:pPr>
-      <w:hyperlink w:anchor="_Toc218241355" w:history="1">
+      <w:hyperlink w:anchor="_Toc220246886" w:history="1">
         <w:r>
           <w:rPr>
             <w:rStyle w:val="Hyperlink"/>
@@ -6513,7 +6513,7 @@
             <w:noProof/>
             <w:webHidden/>
           </w:rPr>
-          <w:instrText xml:space="preserve"> PAGEREF _Toc218241355 \h </w:instrText>
+          <w:instrText xml:space="preserve"> PAGEREF _Toc220246886 \h </w:instrText>
         </w:r>
         <w:r>
           <w:rPr>
@@ -6559,7 +6559,7 @@
           <w:lang w:val="pl-PL" w:eastAsia="pl-PL"/>
         </w:rPr>
       </w:pPr>
-      <w:hyperlink w:anchor="_Toc218241356" w:history="1">
+      <w:hyperlink w:anchor="_Toc220246887" w:history="1">
         <w:r>
           <w:rPr>
             <w:rStyle w:val="Hyperlink"/>
@@ -6586,7 +6586,7 @@
             <w:noProof/>
             <w:webHidden/>
           </w:rPr>
-          <w:instrText xml:space="preserve"> PAGEREF _Toc218241356 \h </w:instrText>
+          <w:instrText xml:space="preserve"> PAGEREF _Toc220246887 \h </w:instrText>
         </w:r>
         <w:r>
           <w:rPr>
@@ -6682,10 +6682,10 @@
         <w:t>TOC \h \z \t</w:t>
       </w:r>
       <w:r>
-        <w:t xml:space="preserve"> \u</w:t>
-      </w:r>
-      <w:r>
-        <w:t xml:space="preserve"> "</w:t>
+        <w:t xml:space="preserve"> </w:t>
+      </w:r>
+      <w:r>
+        <w:t>"</w:t>
       </w:r>
       <w:r>
         <w:t>ParListHeading ms;1;Par</w:t>
@@ -6735,8 +6735,8 @@
         <w:t xml:space="preserve">&lt;bb_insertoptions&gt;wdInsertContent </w:t>
       </w:r>
     </w:p>
-    <w:bookmarkStart w:id="21" w:name="_Toc218241360" w:displacedByCustomXml="next"/>
-    <w:bookmarkStart w:id="22" w:name="_Toc218241348" w:displacedByCustomXml="next"/>
+    <w:bookmarkStart w:id="21" w:name="_Toc220246891" w:displacedByCustomXml="next"/>
+    <w:bookmarkStart w:id="22" w:name="_Toc220246879" w:displacedByCustomXml="next"/>
     <w:sdt>
       <w:sdtPr>
         <w:rPr>
@@ -6752,6 +6752,7 @@
       </w:sdtPr>
       <w:sdtEndPr>
         <w:rPr>
+          <w:rStyle w:val="ParMinimalmsChar"/>
           <w:rFonts w:cs="Times New Roman"/>
           <w:sz w:val="2"/>
         </w:rPr>
@@ -6769,7 +6770,10 @@
         </w:p>
         <w:p>
           <w:pPr>
-            <w:pStyle w:val="ParMinimalms"/>
+            <w:pStyle w:val="ParNormalms"/>
+            <w:rPr>
+              <w:rStyle w:val="ParMinimalmsChar"/>
+            </w:rPr>
           </w:pPr>
           <w:r>
             <w:rPr>
@@ -7669,8 +7673,8 @@
       <w:pPr>
         <w:pStyle w:val="ParListHeadingms"/>
       </w:pPr>
-      <w:bookmarkStart w:id="23" w:name="_Toc218241349"/>
-      <w:bookmarkStart w:id="24" w:name="_Toc218241361"/>
+      <w:bookmarkStart w:id="23" w:name="_Toc220246880"/>
+      <w:bookmarkStart w:id="24" w:name="_Toc220246892"/>
       <w:r>
         <w:t>Change log</w:t>
       </w:r>
@@ -8023,8 +8027,8 @@
         <w:t>&lt;bb_insertoptions&gt;wdInsertContent</w:t>
       </w:r>
     </w:p>
-    <w:bookmarkStart w:id="25" w:name="_Toc218241362" w:displacedByCustomXml="next"/>
-    <w:bookmarkStart w:id="26" w:name="_Toc218241350" w:displacedByCustomXml="next"/>
+    <w:bookmarkStart w:id="25" w:name="_Toc220246893" w:displacedByCustomXml="next"/>
+    <w:bookmarkStart w:id="26" w:name="_Toc220246881" w:displacedByCustomXml="next"/>
     <w:sdt>
       <w:sdtPr>
         <w:rPr>
@@ -8040,8 +8044,8 @@
       </w:sdtPr>
       <w:sdtEndPr/>
       <w:sdtContent>
-        <w:bookmarkStart w:id="27" w:name="_Toc194935769" w:displacedByCustomXml="prev"/>
-        <w:bookmarkStart w:id="28" w:name="_Toc194932340" w:displacedByCustomXml="prev"/>
+        <w:bookmarkStart w:id="27" w:name="_Toc194932340" w:displacedByCustomXml="prev"/>
+        <w:bookmarkStart w:id="28" w:name="_Toc194935769" w:displacedByCustomXml="prev"/>
         <w:p>
           <w:pPr>
             <w:pStyle w:val="ParListHeadingms"/>
@@ -8153,6 +8157,7 @@
         <w:pStyle w:val="ParNormalms"/>
       </w:pPr>
       <w:r>
+        <w:lastRenderedPageBreak/>
         <w:t xml:space="preserve">&lt;bb_description&gt;List header: “ParListHeading ms” + </w:t>
       </w:r>
       <w:r>
@@ -8179,7 +8184,6 @@
         <w:pStyle w:val="ParNormalms"/>
       </w:pPr>
       <w:r>
-        <w:lastRenderedPageBreak/>
         <w:t xml:space="preserve">&lt;bb_insertoptions&gt;wdInsertContent </w:t>
       </w:r>
     </w:p>
@@ -8187,8 +8191,8 @@
       <w:pPr>
         <w:pStyle w:val="ParListHeadingms"/>
       </w:pPr>
-      <w:bookmarkStart w:id="29" w:name="_Toc218241351"/>
-      <w:bookmarkStart w:id="30" w:name="_Toc218241363"/>
+      <w:bookmarkStart w:id="29" w:name="_Toc220246882"/>
+      <w:bookmarkStart w:id="30" w:name="_Toc220246894"/>
       <w:r>
         <w:t>List of Tables</w:t>
       </w:r>
@@ -8322,8 +8326,8 @@
       <w:pPr>
         <w:pStyle w:val="ParListHeadingms"/>
       </w:pPr>
-      <w:bookmarkStart w:id="33" w:name="_Toc218241352"/>
-      <w:bookmarkStart w:id="34" w:name="_Toc218241364"/>
+      <w:bookmarkStart w:id="33" w:name="_Toc220246883"/>
+      <w:bookmarkStart w:id="34" w:name="_Toc220246895"/>
       <w:r>
         <w:t xml:space="preserve">List of </w:t>
       </w:r>
@@ -8461,8 +8465,8 @@
       <w:pPr>
         <w:pStyle w:val="ParListHeadingms"/>
       </w:pPr>
-      <w:bookmarkStart w:id="35" w:name="_Toc218241353"/>
-      <w:bookmarkStart w:id="36" w:name="_Toc218241365"/>
+      <w:bookmarkStart w:id="35" w:name="_Toc220246884"/>
+      <w:bookmarkStart w:id="36" w:name="_Toc220246896"/>
       <w:r>
         <w:t>List of Tables</w:t>
       </w:r>
@@ -8980,6 +8984,7 @@
         <w:pStyle w:val="ParNormalms"/>
       </w:pPr>
       <w:r>
+        <w:lastRenderedPageBreak/>
         <w:t>&lt;bb_name&gt;Table</w:t>
       </w:r>
     </w:p>
@@ -8988,7 +8993,6 @@
         <w:pStyle w:val="ParNormalms"/>
       </w:pPr>
       <w:r>
-        <w:lastRenderedPageBreak/>
         <w:t>&lt;bb_type&gt;wdTypeAutoText</w:t>
       </w:r>
     </w:p>
@@ -10175,8 +10179,8 @@
       <w:bookmarkStart w:id="39" w:name="_Toc194653177"/>
       <w:bookmarkStart w:id="40" w:name="_Toc194923243"/>
       <w:bookmarkStart w:id="41" w:name="_Toc206674325"/>
-      <w:bookmarkStart w:id="42" w:name="_Toc218241354"/>
-      <w:bookmarkStart w:id="43" w:name="_Toc218241366"/>
+      <w:bookmarkStart w:id="42" w:name="_Toc220246885"/>
+      <w:bookmarkStart w:id="43" w:name="_Toc220246897"/>
       <w:r>
         <w:t>Change log</w:t>
       </w:r>
@@ -12349,8 +12353,8 @@
       <w:pPr>
         <w:pStyle w:val="ParListHeadingms"/>
       </w:pPr>
-      <w:bookmarkStart w:id="49" w:name="_Toc218241355"/>
-      <w:bookmarkStart w:id="50" w:name="_Toc218241367"/>
+      <w:bookmarkStart w:id="49" w:name="_Toc220246886"/>
+      <w:bookmarkStart w:id="50" w:name="_Toc220246898"/>
       <w:r>
         <w:t>List of Content</w:t>
       </w:r>
@@ -12435,7 +12439,7 @@
         </w:rPr>
         <w:fldChar w:fldCharType="separate"/>
       </w:r>
-      <w:hyperlink w:anchor="_Toc218241357" w:history="1">
+      <w:hyperlink w:anchor="_Toc220246888" w:history="1">
         <w:r>
           <w:rPr>
             <w:rStyle w:val="Hyperlink"/>
@@ -12462,7 +12466,7 @@
             <w:noProof/>
             <w:webHidden/>
           </w:rPr>
-          <w:instrText xml:space="preserve"> PAGEREF _Toc218241357 \h </w:instrText>
+          <w:instrText xml:space="preserve"> PAGEREF _Toc220246888 \h </w:instrText>
         </w:r>
         <w:r>
           <w:rPr>
@@ -12508,7 +12512,7 @@
           <w:lang w:val="pl-PL" w:eastAsia="pl-PL"/>
         </w:rPr>
       </w:pPr>
-      <w:hyperlink w:anchor="_Toc218241358" w:history="1">
+      <w:hyperlink w:anchor="_Toc220246889" w:history="1">
         <w:r>
           <w:rPr>
             <w:rStyle w:val="Hyperlink"/>
@@ -12535,7 +12539,7 @@
             <w:noProof/>
             <w:webHidden/>
           </w:rPr>
-          <w:instrText xml:space="preserve"> PAGEREF _Toc218241358 \h </w:instrText>
+          <w:instrText xml:space="preserve"> PAGEREF _Toc220246889 \h </w:instrText>
         </w:r>
         <w:r>
           <w:rPr>
@@ -12581,7 +12585,7 @@
           <w:lang w:val="pl-PL" w:eastAsia="pl-PL"/>
         </w:rPr>
       </w:pPr>
-      <w:hyperlink w:anchor="_Toc218241359" w:history="1">
+      <w:hyperlink w:anchor="_Toc220246890" w:history="1">
         <w:r>
           <w:rPr>
             <w:rStyle w:val="Hyperlink"/>
@@ -12608,7 +12612,7 @@
             <w:noProof/>
             <w:webHidden/>
           </w:rPr>
-          <w:instrText xml:space="preserve"> PAGEREF _Toc218241359 \h </w:instrText>
+          <w:instrText xml:space="preserve"> PAGEREF _Toc220246890 \h </w:instrText>
         </w:r>
         <w:r>
           <w:rPr>
@@ -12654,7 +12658,7 @@
           <w:lang w:val="pl-PL" w:eastAsia="pl-PL"/>
         </w:rPr>
       </w:pPr>
-      <w:hyperlink w:anchor="_Toc218241360" w:history="1">
+      <w:hyperlink w:anchor="_Toc220246891" w:history="1">
         <w:r>
           <w:rPr>
             <w:rStyle w:val="Hyperlink"/>
@@ -12681,7 +12685,7 @@
             <w:noProof/>
             <w:webHidden/>
           </w:rPr>
-          <w:instrText xml:space="preserve"> PAGEREF _Toc218241360 \h </w:instrText>
+          <w:instrText xml:space="preserve"> PAGEREF _Toc220246891 \h </w:instrText>
         </w:r>
         <w:r>
           <w:rPr>
@@ -12727,7 +12731,7 @@
           <w:lang w:val="pl-PL" w:eastAsia="pl-PL"/>
         </w:rPr>
       </w:pPr>
-      <w:hyperlink w:anchor="_Toc218241361" w:history="1">
+      <w:hyperlink w:anchor="_Toc220246892" w:history="1">
         <w:r>
           <w:rPr>
             <w:rStyle w:val="Hyperlink"/>
@@ -12754,7 +12758,7 @@
             <w:noProof/>
             <w:webHidden/>
           </w:rPr>
-          <w:instrText xml:space="preserve"> PAGEREF _Toc218241361 \h </w:instrText>
+          <w:instrText xml:space="preserve"> PAGEREF _Toc220246892 \h </w:instrText>
         </w:r>
         <w:r>
           <w:rPr>
@@ -12800,7 +12804,7 @@
           <w:lang w:val="pl-PL" w:eastAsia="pl-PL"/>
         </w:rPr>
       </w:pPr>
-      <w:hyperlink w:anchor="_Toc218241362" w:history="1">
+      <w:hyperlink w:anchor="_Toc220246893" w:history="1">
         <w:r>
           <w:rPr>
             <w:rStyle w:val="Hyperlink"/>
@@ -12827,7 +12831,7 @@
             <w:noProof/>
             <w:webHidden/>
           </w:rPr>
-          <w:instrText xml:space="preserve"> PAGEREF _Toc218241362 \h </w:instrText>
+          <w:instrText xml:space="preserve"> PAGEREF _Toc220246893 \h </w:instrText>
         </w:r>
         <w:r>
           <w:rPr>
@@ -12873,7 +12877,7 @@
           <w:lang w:val="pl-PL" w:eastAsia="pl-PL"/>
         </w:rPr>
       </w:pPr>
-      <w:hyperlink w:anchor="_Toc218241363" w:history="1">
+      <w:hyperlink w:anchor="_Toc220246894" w:history="1">
         <w:r>
           <w:rPr>
             <w:rStyle w:val="Hyperlink"/>
@@ -12900,7 +12904,7 @@
             <w:noProof/>
             <w:webHidden/>
           </w:rPr>
-          <w:instrText xml:space="preserve"> PAGEREF _Toc218241363 \h </w:instrText>
+          <w:instrText xml:space="preserve"> PAGEREF _Toc220246894 \h </w:instrText>
         </w:r>
         <w:r>
           <w:rPr>
@@ -12946,7 +12950,7 @@
           <w:lang w:val="pl-PL" w:eastAsia="pl-PL"/>
         </w:rPr>
       </w:pPr>
-      <w:hyperlink w:anchor="_Toc218241364" w:history="1">
+      <w:hyperlink w:anchor="_Toc220246895" w:history="1">
         <w:r>
           <w:rPr>
             <w:rStyle w:val="Hyperlink"/>
@@ -12973,7 +12977,7 @@
             <w:noProof/>
             <w:webHidden/>
           </w:rPr>
-          <w:instrText xml:space="preserve"> PAGEREF _Toc218241364 \h </w:instrText>
+          <w:instrText xml:space="preserve"> PAGEREF _Toc220246895 \h </w:instrText>
         </w:r>
         <w:r>
           <w:rPr>
@@ -13019,7 +13023,7 @@
           <w:lang w:val="pl-PL" w:eastAsia="pl-PL"/>
         </w:rPr>
       </w:pPr>
-      <w:hyperlink w:anchor="_Toc218241365" w:history="1">
+      <w:hyperlink w:anchor="_Toc220246896" w:history="1">
         <w:r>
           <w:rPr>
             <w:rStyle w:val="Hyperlink"/>
@@ -13046,7 +13050,7 @@
             <w:noProof/>
             <w:webHidden/>
           </w:rPr>
-          <w:instrText xml:space="preserve"> PAGEREF _Toc218241365 \h </w:instrText>
+          <w:instrText xml:space="preserve"> PAGEREF _Toc220246896 \h </w:instrText>
         </w:r>
         <w:r>
           <w:rPr>
@@ -13092,7 +13096,7 @@
           <w:lang w:val="pl-PL" w:eastAsia="pl-PL"/>
         </w:rPr>
       </w:pPr>
-      <w:hyperlink w:anchor="_Toc218241366" w:history="1">
+      <w:hyperlink w:anchor="_Toc220246897" w:history="1">
         <w:r>
           <w:rPr>
             <w:rStyle w:val="Hyperlink"/>
@@ -13119,7 +13123,7 @@
             <w:noProof/>
             <w:webHidden/>
           </w:rPr>
-          <w:instrText xml:space="preserve"> PAGEREF _Toc218241366 \h </w:instrText>
+          <w:instrText xml:space="preserve"> PAGEREF _Toc220246897 \h </w:instrText>
         </w:r>
         <w:r>
           <w:rPr>
@@ -13165,7 +13169,7 @@
           <w:lang w:val="pl-PL" w:eastAsia="pl-PL"/>
         </w:rPr>
       </w:pPr>
-      <w:hyperlink w:anchor="_Toc218241367" w:history="1">
+      <w:hyperlink w:anchor="_Toc220246898" w:history="1">
         <w:r>
           <w:rPr>
             <w:rStyle w:val="Hyperlink"/>
@@ -13192,7 +13196,7 @@
             <w:noProof/>
             <w:webHidden/>
           </w:rPr>
-          <w:instrText xml:space="preserve"> PAGEREF _Toc218241367 \h </w:instrText>
+          <w:instrText xml:space="preserve"> PAGEREF _Toc220246898 \h </w:instrText>
         </w:r>
         <w:r>
           <w:rPr>
@@ -13238,7 +13242,7 @@
           <w:lang w:val="pl-PL" w:eastAsia="pl-PL"/>
         </w:rPr>
       </w:pPr>
-      <w:hyperlink w:anchor="_Toc218241368" w:history="1">
+      <w:hyperlink w:anchor="_Toc220246899" w:history="1">
         <w:r>
           <w:rPr>
             <w:rStyle w:val="Hyperlink"/>
@@ -13265,7 +13269,7 @@
             <w:noProof/>
             <w:webHidden/>
           </w:rPr>
-          <w:instrText xml:space="preserve"> PAGEREF _Toc218241368 \h </w:instrText>
+          <w:instrText xml:space="preserve"> PAGEREF _Toc220246899 \h </w:instrText>
         </w:r>
         <w:r>
           <w:rPr>
@@ -13408,8 +13412,8 @@
       <w:pPr>
         <w:pStyle w:val="ParListHeadingms"/>
       </w:pPr>
-      <w:bookmarkStart w:id="51" w:name="_Toc218241356"/>
-      <w:bookmarkStart w:id="52" w:name="_Toc218241368"/>
+      <w:bookmarkStart w:id="51" w:name="_Toc220246887"/>
+      <w:bookmarkStart w:id="52" w:name="_Toc220246899"/>
       <w:r>
         <w:t>Change log</w:t>
       </w:r>
@@ -13803,61 +13807,61 @@
 <wne:tcg xmlns:r="http://schemas.openxmlformats.org/officeDocument/2006/relationships" xmlns:wne="http://schemas.microsoft.com/office/word/2006/wordml">
   <wne:keymaps>
     <wne:keymap wne:kcmPrimary="002D">
-      <wne:macro wne:macroName="TEMPLATEPROJECT.TOOLS.CUSTOMIZEDOVERTYPE"/>
+      <wne:macro wne:macroName="PROJECT.TOOLS.CUSTOMIZEDOVERTYPE"/>
     </wne:keymap>
     <wne:keymap wne:kcmPrimary="0073">
-      <wne:macro wne:macroName="TEMPLATEPROJECT.TOOLS.TOGGLESPECIFICFORMATTING"/>
+      <wne:macro wne:macroName="PROJECT.TOOLS.TOGGLESPECIFICFORMATTING"/>
     </wne:keymap>
     <wne:keymap wne:kcmPrimary="0076">
-      <wne:macro wne:macroName="TEMPLATEPROJECT.TOOLS.INSERTCROSSREF"/>
+      <wne:macro wne:macroName="PROJECT.TOOLS.INSERTCROSSREF"/>
     </wne:keymap>
     <wne:keymap wne:kcmPrimary="0077">
-      <wne:macro wne:macroName="TEMPLATEPROJECT.TOOLS.SETLANGUAGETOENGLISHUS"/>
+      <wne:macro wne:macroName="PROJECT.TOOLS.SETLANGUAGETOENGLISHUS"/>
     </wne:keymap>
     <wne:keymap wne:kcmPrimary="007B">
-      <wne:macro wne:macroName="TEMPLATEPROJECT.TOOLS.CUSTOMIZEDSAVEAS"/>
+      <wne:macro wne:macroName="PROJECT.TOOLS.CUSTOMIZEDSAVEAS"/>
     </wne:keymap>
     <wne:keymap wne:kcmPrimary="0242">
-      <wne:macro wne:macroName="TEMPLATEPROJECT.STYLESM.TOGGLECHARBOLDSTYLE"/>
+      <wne:macro wne:macroName="PROJECT.STYLESM.TOGGLECHARBOLDSTYLE"/>
     </wne:keymap>
     <wne:keymap wne:kcmPrimary="0249">
-      <wne:macro wne:macroName="TEMPLATEPROJECT.STYLESM.TOGGLECHARITALICSTYLE"/>
+      <wne:macro wne:macroName="PROJECT.STYLESM.TOGGLECHARITALICSTYLE"/>
     </wne:keymap>
     <wne:keymap wne:kcmPrimary="0250">
-      <wne:macro wne:macroName="TEMPLATEPROJECT.TOOLS.CUSTOMIZEDPRINTING"/>
+      <wne:macro wne:macroName="PROJECT.TOOLS.CUSTOMIZEDPRINTING"/>
     </wne:keymap>
     <wne:keymap wne:kcmPrimary="0253">
-      <wne:macro wne:macroName="TEMPLATEPROJECT.SCENARIOS.APPLYDISTANCEBETWEENNUMBERINGANDHEADING"/>
+      <wne:macro wne:macroName="PROJECT.SCENARIOS.APPLYDISTANCEBETWEENNUMBERINGANDHEADING"/>
     </wne:keymap>
     <wne:keymap wne:kcmPrimary="0255">
-      <wne:macro wne:macroName="TEMPLATEPROJECT.STYLESM.TOGGLECHARUNDERLINESTYLE"/>
+      <wne:macro wne:macroName="PROJECT.STYLESM.TOGGLECHARUNDERLINESTYLE"/>
     </wne:keymap>
     <wne:keymap wne:kcmPrimary="0257">
-      <wne:macro wne:macroName="TEMPLATEPROJECT.SCENARIOS.UPDATEALLFIELDSANDCLOSEFILE"/>
+      <wne:macro wne:macroName="PROJECT.SCENARIOS.UPDATEALLFIELDSANDCLOSEFILE"/>
     </wne:keymap>
     <wne:keymap wne:kcmPrimary="0271">
-      <wne:macro wne:macroName="TEMPLATEPROJECT.SCENARIOS.CUSTOMIZEDPRINTPREVIEWANDPRINT"/>
+      <wne:macro wne:macroName="PROJECT.SCENARIOS.CUSTOMIZEDPRINTPREVIEWANDPRINT"/>
     </wne:keymap>
     <wne:keymap wne:kcmPrimary="0343">
-      <wne:macro wne:macroName="TEMPLATEPROJECT.TOOLS.CUSTOMIZEDCOPYFORMAT"/>
+      <wne:macro wne:macroName="PROJECT.TOOLS.CUSTOMIZEDCOPYFORMAT"/>
     </wne:keymap>
     <wne:keymap wne:kcmPrimary="0348">
-      <wne:macro wne:macroName="TEMPLATEPROJECT.STYLESM.TOGGLECHARHIDDENSTYLE"/>
+      <wne:macro wne:macroName="PROJECT.STYLESM.TOGGLECHARHIDDENSTYLE"/>
     </wne:keymap>
     <wne:keymap wne:kcmPrimary="034B">
-      <wne:macro wne:macroName="TEMPLATEPROJECT.STYLESM.TOGGLECHARSOURCECODE"/>
+      <wne:macro wne:macroName="PROJECT.STYLESM.TOGGLECHARSOURCECODE"/>
     </wne:keymap>
     <wne:keymap wne:kcmPrimary="034E">
       <wne:acd wne:acdName="acd0"/>
     </wne:keymap>
     <wne:keymap wne:kcmPrimary="0353">
-      <wne:macro wne:macroName="TEMPLATEPROJECT.TOOLS.TOGGLEAPPLYSTYLES"/>
+      <wne:macro wne:macroName="PROJECT.TOOLS.TOGGLEAPPLYSTYLES"/>
     </wne:keymap>
     <wne:keymap wne:kcmPrimary="0356">
-      <wne:macro wne:macroName="TEMPLATEPROJECT.TOOLS.CUSTOMIZEDPASTEFORMAT"/>
+      <wne:macro wne:macroName="PROJECT.TOOLS.CUSTOMIZEDPASTEFORMAT"/>
     </wne:keymap>
     <wne:keymap wne:kcmPrimary="0358">
-      <wne:macro wne:macroName="TEMPLATEPROJECT.STYLESM.TOGGLECHARCROSSOUTSTYLE"/>
+      <wne:macro wne:macroName="PROJECT.STYLESM.TOGGLECHARCROSSOUTSTYLE"/>
     </wne:keymap>
     <wne:keymap wne:kcmPrimary="0442" wne:kcmSecondary="0031">
       <wne:acd wne:acdName="acd13"/>
@@ -13875,13 +13879,13 @@
       <wne:fci wne:fciName="FormatFont" wne:swArg="0000"/>
     </wne:keymap>
     <wne:keymap wne:kcmPrimary="0448" wne:kcmSecondary="004B">
-      <wne:macro wne:macroName="TEMPLATEPROJECT.SHORTCUTS.SHOWFORMHOTKEYS"/>
+      <wne:macro wne:macroName="PROJECT.SHORTCUTS.SHOWFORMHOTKEYS"/>
     </wne:keymap>
     <wne:keymap wne:kcmPrimary="0448" wne:kcmSecondary="004D">
-      <wne:macro wne:macroName="TEMPLATEPROJECT.SHORTCUTS.SHOWFORMHOTMACROS"/>
+      <wne:macro wne:macroName="PROJECT.SHORTCUTS.SHOWFORMHOTMACROS"/>
     </wne:keymap>
     <wne:keymap wne:kcmPrimary="0448" wne:kcmSecondary="0053">
-      <wne:macro wne:macroName="TEMPLATEPROJECT.SHORTCUTS.SHOWFORMHOTSTRINGS"/>
+      <wne:macro wne:macroName="PROJECT.SHORTCUTS.SHOWFORMHOTSTRINGS"/>
     </wne:keymap>
     <wne:keymap wne:kcmPrimary="044C" wne:kcmSecondary="0031">
       <wne:acd wne:acdName="acd12"/>
@@ -13899,7 +13903,7 @@
       <wne:acd wne:acdName="acd10"/>
     </wne:keymap>
     <wne:keymap wne:kcmPrimary="044C" wne:kcmSecondary="0052">
-      <wne:macro wne:macroName="TEMPLATEPROJECT.TOOLS.RESTARTLISTNUMBERING"/>
+      <wne:macro wne:macroName="PROJECT.TOOLS.RESTARTLISTNUMBERING"/>
     </wne:keymap>
     <wne:keymap wne:kcmPrimary="044C" wne:kcmSecondary="0054">
       <wne:acd wne:acdName="acd11"/>
@@ -13923,19 +13927,19 @@
       <wne:acd wne:acdName="acd9"/>
     </wne:keymap>
     <wne:keymap wne:kcmPrimary="0452" wne:kcmSecondary="0053">
-      <wne:macro wne:macroName="TEMPLATEPROJECT.TOOLS.REAPPLYTEMPLATESTYLE"/>
+      <wne:macro wne:macroName="PROJECT.TOOLS.REAPPLYTEMPLATESTYLE"/>
     </wne:keymap>
     <wne:keymap wne:kcmPrimary="0471">
-      <wne:macro wne:macroName="TEMPLATEPROJECT.TOOLS.JUMPTONEXTLIST"/>
+      <wne:macro wne:macroName="PROJECT.TOOLS.JUMPTONEXTLIST"/>
     </wne:keymap>
     <wne:keymap wne:kcmPrimary="0472">
-      <wne:macro wne:macroName="TEMPLATEPROJECT.TOOLS.JUMPTONEXTTABLE"/>
+      <wne:macro wne:macroName="PROJECT.TOOLS.JUMPTONEXTTABLE"/>
     </wne:keymap>
     <wne:keymap wne:kcmPrimary="0474">
-      <wne:macro wne:macroName="TEMPLATEPROJECT.TOOLS.JUMPTONEXTCANVAS"/>
+      <wne:macro wne:macroName="PROJECT.TOOLS.JUMPTONEXTCANVAS"/>
     </wne:keymap>
     <wne:keymap wne:kcmPrimary="0478">
-      <wne:macro wne:macroName="TEMPLATEPROJECT.TOOLS.CUSTOMIZEDTOGGLEFIELDCODES"/>
+      <wne:macro wne:macroName="PROJECT.TOOLS.CUSTOMIZEDTOGGLEFIELDCODES"/>
     </wne:keymap>
     <wne:keymap wne:kcmPrimary="0631">
       <wne:acd wne:acdName="acd1"/>
@@ -13968,7 +13972,7 @@
       <wne:fci wne:fciName="FormatParagraph" wne:swArg="0000"/>
     </wne:keymap>
     <wne:keymap wne:kcmPrimary="06DB">
-      <wne:macro wne:macroName="TEMPLATEPROJECT.TOOLS.TOGGLEHEADINGCOLLAPSEEXPAND"/>
+      <wne:macro wne:macroName="PROJECT.TOOLS.TOGGLEHEADINGCOLLAPSEEXPAND"/>
     </wne:keymap>
   </wne:keymaps>
   <wne:toolbars>

</xml_diff>

<commit_message>
Fixed BuildingBlocks related to unexisting font.
</commit_message>
<xml_diff>
--- a/BuildingBlocks_ConfigurationFile/Files/BB_ms_BB_Content.docx
+++ b/BuildingBlocks_ConfigurationFile/Files/BB_ms_BB_Content.docx
@@ -70,16 +70,21 @@
           </w:tcPr>
           <w:p>
             <w:pPr>
-              <w:pStyle w:val="Normalintablems"/>
+              <w:pStyle w:val="ParInTablems"/>
+              <w:jc w:val="left"/>
             </w:pPr>
             <w:bookmarkStart w:id="1" w:name="_Hlk126661867"/>
             <w:r>
-              <w:t>ms</w:t>
-            </w:r>
-          </w:p>
-          <w:p>
-            <w:pPr>
-              <w:pStyle w:val="Normalintablems"/>
+              <w:t>M</w:t>
+            </w:r>
+            <w:r>
+              <w:t>s</w:t>
+            </w:r>
+          </w:p>
+          <w:p>
+            <w:pPr>
+              <w:pStyle w:val="ParInTablems"/>
+              <w:jc w:val="left"/>
             </w:pPr>
             <w:r>
               <w:t>T. +48/</w:t>
@@ -90,7 +95,8 @@
           </w:p>
           <w:p>
             <w:pPr>
-              <w:pStyle w:val="Normalintablems"/>
+              <w:pStyle w:val="ParInTablems"/>
+              <w:jc w:val="left"/>
             </w:pPr>
             <w:r>
               <w:t xml:space="preserve">E. </w:t>
@@ -113,16 +119,10 @@
           </w:tcPr>
           <w:p>
             <w:pPr>
-              <w:pStyle w:val="Normalintablems"/>
+              <w:pStyle w:val="ParInTablems"/>
               <w:jc w:val="right"/>
-              <w:rPr>
-                <w:noProof/>
-              </w:rPr>
-            </w:pPr>
-            <w:r>
-              <w:rPr>
-                <w:noProof/>
-              </w:rPr>
+            </w:pPr>
+            <w:r>
               <w:t xml:space="preserve">Patreon </w:t>
             </w:r>
             <w:r>
@@ -133,7 +133,6 @@
                     <w:rFonts w:ascii="Segoe UI Emoji" w:eastAsia="Segoe UI Emoji" w:hAnsi="Segoe UI Emoji" w:cs="Segoe UI Emoji"/>
                   </mc:Fallback>
                 </mc:AlternateContent>
-                <w:noProof/>
               </w:rPr>
               <mc:AlternateContent>
                 <mc:Choice Requires="w16se">
@@ -145,81 +144,51 @@
               </mc:AlternateContent>
             </w:r>
             <w:r>
-              <w:rPr>
-                <w:noProof/>
-              </w:rPr>
               <w:t>:</w:t>
             </w:r>
           </w:p>
           <w:p>
             <w:pPr>
-              <w:pStyle w:val="Normalintablems"/>
+              <w:pStyle w:val="ParInTablems"/>
               <w:jc w:val="right"/>
-              <w:rPr>
-                <w:rStyle w:val="NormalmsChar"/>
-              </w:rPr>
-            </w:pPr>
-            <w:r>
-              <w:rPr>
-                <w:noProof/>
-              </w:rPr>
+            </w:pPr>
+            <w:r>
               <w:t xml:space="preserve">GitHub </w:t>
             </w:r>
             <w:r>
               <w:rPr>
-                <w:rFonts w:ascii="Segoe UI Symbol" w:hAnsi="Segoe UI Symbol"/>
-                <w:noProof/>
+                <w:rFonts w:ascii="Segoe UI Symbol" w:hAnsi="Segoe UI Symbol" w:cs="Segoe UI Symbol"/>
               </w:rPr>
               <w:t>🗉</w:t>
             </w:r>
             <w:r>
-              <w:rPr>
-                <w:rFonts w:ascii="Segoe UI Symbol" w:hAnsi="Segoe UI Symbol"/>
-                <w:noProof/>
-              </w:rPr>
               <w:t>:</w:t>
             </w:r>
           </w:p>
           <w:p>
             <w:pPr>
-              <w:pStyle w:val="Normalintablems"/>
+              <w:pStyle w:val="ParInTablems"/>
               <w:jc w:val="right"/>
-              <w:rPr>
-                <w:rStyle w:val="NormalmsChar"/>
-              </w:rPr>
-            </w:pPr>
-            <w:r>
-              <w:rPr>
-                <w:rStyle w:val="NormalmsChar"/>
-              </w:rPr>
+            </w:pPr>
+            <w:r>
               <w:t xml:space="preserve">YouTube </w:t>
             </w:r>
             <w:r>
               <w:rPr>
-                <w:rStyle w:val="NormalmsChar"/>
                 <w:rFonts w:ascii="Segoe UI Symbol" w:hAnsi="Segoe UI Symbol" w:cs="Segoe UI Symbol"/>
               </w:rPr>
               <w:t>🖵</w:t>
             </w:r>
             <w:r>
-              <w:rPr>
-                <w:rStyle w:val="NormalmsChar"/>
-              </w:rPr>
               <w:t>:</w:t>
             </w:r>
           </w:p>
           <w:p>
             <w:pPr>
-              <w:pStyle w:val="Normalintablems"/>
+              <w:pStyle w:val="ParInTablems"/>
               <w:jc w:val="right"/>
-              <w:rPr>
-                <w:noProof/>
-              </w:rPr>
-            </w:pPr>
-            <w:r>
-              <w:rPr>
-                <w:noProof/>
-              </w:rPr>
+            </w:pPr>
+            <w:r>
               <w:t xml:space="preserve">Web </w:t>
             </w:r>
             <w:r>
@@ -230,7 +199,6 @@
                     <w:rFonts w:ascii="Segoe UI Emoji" w:eastAsia="Segoe UI Emoji" w:hAnsi="Segoe UI Emoji" w:cs="Segoe UI Emoji"/>
                   </mc:Fallback>
                 </mc:AlternateContent>
-                <w:noProof/>
               </w:rPr>
               <mc:AlternateContent>
                 <mc:Choice Requires="w16se">
@@ -242,20 +210,13 @@
               </mc:AlternateContent>
             </w:r>
             <w:r>
-              <w:rPr>
-                <w:noProof/>
-              </w:rPr>
               <w:t>:</w:t>
             </w:r>
           </w:p>
           <w:p>
             <w:pPr>
-              <w:pStyle w:val="Normalintablems"/>
+              <w:pStyle w:val="ParInTablems"/>
               <w:jc w:val="right"/>
-              <w:rPr>
-                <w:rFonts w:ascii="Segoe UI Symbol" w:hAnsi="Segoe UI Symbol"/>
-                <w:noProof/>
-              </w:rPr>
             </w:pPr>
             <w:r>
               <w:t xml:space="preserve">LinkedIn </w:t>
@@ -290,7 +251,8 @@
           </w:tcPr>
           <w:p>
             <w:pPr>
-              <w:pStyle w:val="Normalintablems"/>
+              <w:pStyle w:val="ParInTablems"/>
+              <w:jc w:val="left"/>
               <w:rPr>
                 <w:rStyle w:val="Hyperlink"/>
               </w:rPr>
@@ -327,7 +289,8 @@
           </w:p>
           <w:p>
             <w:pPr>
-              <w:pStyle w:val="Normalintablems"/>
+              <w:pStyle w:val="ParInTablems"/>
+              <w:jc w:val="left"/>
               <w:rPr>
                 <w:rStyle w:val="Hyperlink"/>
               </w:rPr>
@@ -355,7 +318,8 @@
           </w:p>
           <w:p>
             <w:pPr>
-              <w:pStyle w:val="Normalintablems"/>
+              <w:pStyle w:val="ParInTablems"/>
+              <w:jc w:val="left"/>
               <w:rPr>
                 <w:rStyle w:val="Hyperlink"/>
               </w:rPr>
@@ -371,7 +335,8 @@
           </w:p>
           <w:p>
             <w:pPr>
-              <w:pStyle w:val="Normalintablems"/>
+              <w:pStyle w:val="ParInTablems"/>
+              <w:jc w:val="left"/>
               <w:rPr>
                 <w:rStyle w:val="Hyperlink"/>
               </w:rPr>
@@ -387,7 +352,8 @@
           </w:p>
           <w:p>
             <w:pPr>
-              <w:pStyle w:val="Normalintablems"/>
+              <w:pStyle w:val="ParInTablems"/>
+              <w:jc w:val="left"/>
             </w:pPr>
             <w:r>
               <w:rPr>
@@ -667,21 +633,21 @@
         <w:pStyle w:val="ParNormalms"/>
       </w:pPr>
       <w:r>
+        <w:t>&lt;bb_name&gt;</w:t>
+      </w:r>
+      <w:r>
+        <w:t xml:space="preserve"> </w:t>
+      </w:r>
+      <w:r>
+        <w:t>NumberedListFields</w:t>
+      </w:r>
+    </w:p>
+    <w:p>
+      <w:pPr>
+        <w:pStyle w:val="ParNormalms"/>
+      </w:pPr>
+      <w:r>
         <w:lastRenderedPageBreak/>
-        <w:t>&lt;bb_name&gt;</w:t>
-      </w:r>
-      <w:r>
-        <w:t xml:space="preserve"> </w:t>
-      </w:r>
-      <w:r>
-        <w:t>NumberedListFields</w:t>
-      </w:r>
-    </w:p>
-    <w:p>
-      <w:pPr>
-        <w:pStyle w:val="ParNormalms"/>
-      </w:pPr>
-      <w:r>
         <w:t xml:space="preserve">&lt;bb_type&gt;wdTypeAutoText </w:t>
       </w:r>
     </w:p>
@@ -3718,8 +3684,8 @@
         <w:pStyle w:val="ParListHeadingms"/>
       </w:pPr>
       <w:bookmarkStart w:id="4" w:name="_Toc140141395"/>
-      <w:bookmarkStart w:id="5" w:name="_Toc220246876"/>
-      <w:bookmarkStart w:id="6" w:name="_Toc220246888"/>
+      <w:bookmarkStart w:id="5" w:name="_Toc220266740"/>
+      <w:bookmarkStart w:id="6" w:name="_Toc220266752"/>
       <w:r>
         <w:t>List of symbols and icons</w:t>
       </w:r>
@@ -4663,8 +4629,8 @@
       <w:pPr>
         <w:pStyle w:val="ParListHeadingms"/>
       </w:pPr>
-      <w:bookmarkStart w:id="10" w:name="_Toc220246877"/>
-      <w:bookmarkStart w:id="11" w:name="_Toc220246889"/>
+      <w:bookmarkStart w:id="10" w:name="_Toc220266741"/>
+      <w:bookmarkStart w:id="11" w:name="_Toc220266753"/>
       <w:r>
         <w:t>List of acronyms</w:t>
       </w:r>
@@ -5670,8 +5636,8 @@
       <w:pPr>
         <w:pStyle w:val="ParListHeadingms"/>
       </w:pPr>
-      <w:bookmarkStart w:id="19" w:name="_Toc220246878"/>
-      <w:bookmarkStart w:id="20" w:name="_Toc220246890"/>
+      <w:bookmarkStart w:id="19" w:name="_Toc220266742"/>
+      <w:bookmarkStart w:id="20" w:name="_Toc220266754"/>
       <w:r>
         <w:t>List of Content</w:t>
       </w:r>
@@ -5756,7 +5722,7 @@
         </w:rPr>
         <w:fldChar w:fldCharType="separate"/>
       </w:r>
-      <w:hyperlink w:anchor="_Toc220246876" w:history="1">
+      <w:hyperlink w:anchor="_Toc220266740" w:history="1">
         <w:r>
           <w:rPr>
             <w:rStyle w:val="Hyperlink"/>
@@ -5783,7 +5749,7 @@
             <w:noProof/>
             <w:webHidden/>
           </w:rPr>
-          <w:instrText xml:space="preserve"> PAGEREF _Toc220246876 \h </w:instrText>
+          <w:instrText xml:space="preserve"> PAGEREF _Toc220266740 \h </w:instrText>
         </w:r>
         <w:r>
           <w:rPr>
@@ -5829,7 +5795,7 @@
           <w:lang w:val="pl-PL" w:eastAsia="pl-PL"/>
         </w:rPr>
       </w:pPr>
-      <w:hyperlink w:anchor="_Toc220246877" w:history="1">
+      <w:hyperlink w:anchor="_Toc220266741" w:history="1">
         <w:r>
           <w:rPr>
             <w:rStyle w:val="Hyperlink"/>
@@ -5856,7 +5822,7 @@
             <w:noProof/>
             <w:webHidden/>
           </w:rPr>
-          <w:instrText xml:space="preserve"> PAGEREF _Toc220246877 \h </w:instrText>
+          <w:instrText xml:space="preserve"> PAGEREF _Toc220266741 \h </w:instrText>
         </w:r>
         <w:r>
           <w:rPr>
@@ -5902,7 +5868,7 @@
           <w:lang w:val="pl-PL" w:eastAsia="pl-PL"/>
         </w:rPr>
       </w:pPr>
-      <w:hyperlink w:anchor="_Toc220246878" w:history="1">
+      <w:hyperlink w:anchor="_Toc220266742" w:history="1">
         <w:r>
           <w:rPr>
             <w:rStyle w:val="Hyperlink"/>
@@ -5929,7 +5895,7 @@
             <w:noProof/>
             <w:webHidden/>
           </w:rPr>
-          <w:instrText xml:space="preserve"> PAGEREF _Toc220246878 \h </w:instrText>
+          <w:instrText xml:space="preserve"> PAGEREF _Toc220266742 \h </w:instrText>
         </w:r>
         <w:r>
           <w:rPr>
@@ -5975,7 +5941,7 @@
           <w:lang w:val="pl-PL" w:eastAsia="pl-PL"/>
         </w:rPr>
       </w:pPr>
-      <w:hyperlink w:anchor="_Toc220246879" w:history="1">
+      <w:hyperlink w:anchor="_Toc220266743" w:history="1">
         <w:r>
           <w:rPr>
             <w:rStyle w:val="Hyperlink"/>
@@ -6002,7 +5968,7 @@
             <w:noProof/>
             <w:webHidden/>
           </w:rPr>
-          <w:instrText xml:space="preserve"> PAGEREF _Toc220246879 \h </w:instrText>
+          <w:instrText xml:space="preserve"> PAGEREF _Toc220266743 \h </w:instrText>
         </w:r>
         <w:r>
           <w:rPr>
@@ -6048,7 +6014,7 @@
           <w:lang w:val="pl-PL" w:eastAsia="pl-PL"/>
         </w:rPr>
       </w:pPr>
-      <w:hyperlink w:anchor="_Toc220246880" w:history="1">
+      <w:hyperlink w:anchor="_Toc220266744" w:history="1">
         <w:r>
           <w:rPr>
             <w:rStyle w:val="Hyperlink"/>
@@ -6075,7 +6041,7 @@
             <w:noProof/>
             <w:webHidden/>
           </w:rPr>
-          <w:instrText xml:space="preserve"> PAGEREF _Toc220246880 \h </w:instrText>
+          <w:instrText xml:space="preserve"> PAGEREF _Toc220266744 \h </w:instrText>
         </w:r>
         <w:r>
           <w:rPr>
@@ -6121,7 +6087,7 @@
           <w:lang w:val="pl-PL" w:eastAsia="pl-PL"/>
         </w:rPr>
       </w:pPr>
-      <w:hyperlink w:anchor="_Toc220246881" w:history="1">
+      <w:hyperlink w:anchor="_Toc220266745" w:history="1">
         <w:r>
           <w:rPr>
             <w:rStyle w:val="Hyperlink"/>
@@ -6148,7 +6114,7 @@
             <w:noProof/>
             <w:webHidden/>
           </w:rPr>
-          <w:instrText xml:space="preserve"> PAGEREF _Toc220246881 \h </w:instrText>
+          <w:instrText xml:space="preserve"> PAGEREF _Toc220266745 \h </w:instrText>
         </w:r>
         <w:r>
           <w:rPr>
@@ -6194,7 +6160,7 @@
           <w:lang w:val="pl-PL" w:eastAsia="pl-PL"/>
         </w:rPr>
       </w:pPr>
-      <w:hyperlink w:anchor="_Toc220246882" w:history="1">
+      <w:hyperlink w:anchor="_Toc220266746" w:history="1">
         <w:r>
           <w:rPr>
             <w:rStyle w:val="Hyperlink"/>
@@ -6221,7 +6187,7 @@
             <w:noProof/>
             <w:webHidden/>
           </w:rPr>
-          <w:instrText xml:space="preserve"> PAGEREF _Toc220246882 \h </w:instrText>
+          <w:instrText xml:space="preserve"> PAGEREF _Toc220266746 \h </w:instrText>
         </w:r>
         <w:r>
           <w:rPr>
@@ -6267,7 +6233,7 @@
           <w:lang w:val="pl-PL" w:eastAsia="pl-PL"/>
         </w:rPr>
       </w:pPr>
-      <w:hyperlink w:anchor="_Toc220246883" w:history="1">
+      <w:hyperlink w:anchor="_Toc220266747" w:history="1">
         <w:r>
           <w:rPr>
             <w:rStyle w:val="Hyperlink"/>
@@ -6294,7 +6260,7 @@
             <w:noProof/>
             <w:webHidden/>
           </w:rPr>
-          <w:instrText xml:space="preserve"> PAGEREF _Toc220246883 \h </w:instrText>
+          <w:instrText xml:space="preserve"> PAGEREF _Toc220266747 \h </w:instrText>
         </w:r>
         <w:r>
           <w:rPr>
@@ -6340,7 +6306,7 @@
           <w:lang w:val="pl-PL" w:eastAsia="pl-PL"/>
         </w:rPr>
       </w:pPr>
-      <w:hyperlink w:anchor="_Toc220246884" w:history="1">
+      <w:hyperlink w:anchor="_Toc220266748" w:history="1">
         <w:r>
           <w:rPr>
             <w:rStyle w:val="Hyperlink"/>
@@ -6367,7 +6333,7 @@
             <w:noProof/>
             <w:webHidden/>
           </w:rPr>
-          <w:instrText xml:space="preserve"> PAGEREF _Toc220246884 \h </w:instrText>
+          <w:instrText xml:space="preserve"> PAGEREF _Toc220266748 \h </w:instrText>
         </w:r>
         <w:r>
           <w:rPr>
@@ -6413,7 +6379,7 @@
           <w:lang w:val="pl-PL" w:eastAsia="pl-PL"/>
         </w:rPr>
       </w:pPr>
-      <w:hyperlink w:anchor="_Toc220246885" w:history="1">
+      <w:hyperlink w:anchor="_Toc220266749" w:history="1">
         <w:r>
           <w:rPr>
             <w:rStyle w:val="Hyperlink"/>
@@ -6440,7 +6406,7 @@
             <w:noProof/>
             <w:webHidden/>
           </w:rPr>
-          <w:instrText xml:space="preserve"> PAGEREF _Toc220246885 \h </w:instrText>
+          <w:instrText xml:space="preserve"> PAGEREF _Toc220266749 \h </w:instrText>
         </w:r>
         <w:r>
           <w:rPr>
@@ -6486,7 +6452,7 @@
           <w:lang w:val="pl-PL" w:eastAsia="pl-PL"/>
         </w:rPr>
       </w:pPr>
-      <w:hyperlink w:anchor="_Toc220246886" w:history="1">
+      <w:hyperlink w:anchor="_Toc220266750" w:history="1">
         <w:r>
           <w:rPr>
             <w:rStyle w:val="Hyperlink"/>
@@ -6513,7 +6479,7 @@
             <w:noProof/>
             <w:webHidden/>
           </w:rPr>
-          <w:instrText xml:space="preserve"> PAGEREF _Toc220246886 \h </w:instrText>
+          <w:instrText xml:space="preserve"> PAGEREF _Toc220266750 \h </w:instrText>
         </w:r>
         <w:r>
           <w:rPr>
@@ -6533,7 +6499,7 @@
             <w:noProof/>
             <w:webHidden/>
           </w:rPr>
-          <w:t>14</w:t>
+          <w:t>13</w:t>
         </w:r>
         <w:r>
           <w:rPr>
@@ -6559,7 +6525,7 @@
           <w:lang w:val="pl-PL" w:eastAsia="pl-PL"/>
         </w:rPr>
       </w:pPr>
-      <w:hyperlink w:anchor="_Toc220246887" w:history="1">
+      <w:hyperlink w:anchor="_Toc220266751" w:history="1">
         <w:r>
           <w:rPr>
             <w:rStyle w:val="Hyperlink"/>
@@ -6586,7 +6552,7 @@
             <w:noProof/>
             <w:webHidden/>
           </w:rPr>
-          <w:instrText xml:space="preserve"> PAGEREF _Toc220246887 \h </w:instrText>
+          <w:instrText xml:space="preserve"> PAGEREF _Toc220266751 \h </w:instrText>
         </w:r>
         <w:r>
           <w:rPr>
@@ -6606,7 +6572,7 @@
             <w:noProof/>
             <w:webHidden/>
           </w:rPr>
-          <w:t>15</w:t>
+          <w:t>14</w:t>
         </w:r>
         <w:r>
           <w:rPr>
@@ -6735,8 +6701,8 @@
         <w:t xml:space="preserve">&lt;bb_insertoptions&gt;wdInsertContent </w:t>
       </w:r>
     </w:p>
-    <w:bookmarkStart w:id="21" w:name="_Toc220246891" w:displacedByCustomXml="next"/>
-    <w:bookmarkStart w:id="22" w:name="_Toc220246879" w:displacedByCustomXml="next"/>
+    <w:bookmarkStart w:id="21" w:name="_Toc220266755" w:displacedByCustomXml="next"/>
+    <w:bookmarkStart w:id="22" w:name="_Toc220266743" w:displacedByCustomXml="next"/>
     <w:sdt>
       <w:sdtPr>
         <w:rPr>
@@ -6928,7 +6894,6 @@
     </w:p>
     <w:tbl>
       <w:tblPr>
-        <w:tblStyle w:val="Tablems"/>
         <w:tblW w:w="5000" w:type="pct"/>
         <w:jc w:val="center"/>
         <w:tblLook w:val="04A0" w:firstRow="1" w:lastRow="0" w:firstColumn="1" w:lastColumn="0" w:noHBand="0" w:noVBand="1"/>
@@ -6941,7 +6906,6 @@
       </w:tblGrid>
       <w:tr>
         <w:trPr>
-          <w:cnfStyle w:val="100000000000" w:firstRow="1" w:lastRow="0" w:firstColumn="0" w:lastColumn="0" w:oddVBand="0" w:evenVBand="0" w:oddHBand="0" w:evenHBand="0" w:firstRowFirstColumn="0" w:firstRowLastColumn="0" w:lastRowFirstColumn="0" w:lastRowLastColumn="0"/>
           <w:trHeight w:val="314"/>
           <w:tblHeader/>
           <w:jc w:val="center"/>
@@ -6985,7 +6949,6 @@
       </w:tr>
       <w:tr>
         <w:trPr>
-          <w:cnfStyle w:val="000000100000" w:firstRow="0" w:lastRow="0" w:firstColumn="0" w:lastColumn="0" w:oddVBand="0" w:evenVBand="0" w:oddHBand="1" w:evenHBand="0" w:firstRowFirstColumn="0" w:firstRowLastColumn="0" w:lastRowFirstColumn="0" w:lastRowLastColumn="0"/>
           <w:trHeight w:val="476"/>
           <w:jc w:val="center"/>
         </w:trPr>
@@ -7078,7 +7041,6 @@
       </w:tr>
       <w:tr>
         <w:trPr>
-          <w:cnfStyle w:val="000000010000" w:firstRow="0" w:lastRow="0" w:firstColumn="0" w:lastColumn="0" w:oddVBand="0" w:evenVBand="0" w:oddHBand="0" w:evenHBand="1" w:firstRowFirstColumn="0" w:firstRowLastColumn="0" w:lastRowFirstColumn="0" w:lastRowLastColumn="0"/>
           <w:trHeight w:val="99"/>
           <w:jc w:val="center"/>
         </w:trPr>
@@ -7088,7 +7050,6 @@
             <w:tcBorders>
               <w:bottom w:val="nil"/>
             </w:tcBorders>
-            <w:shd w:val="clear" w:color="auto" w:fill="auto"/>
           </w:tcPr>
           <w:p>
             <w:pPr>
@@ -7113,7 +7074,6 @@
             <w:tcBorders>
               <w:bottom w:val="nil"/>
             </w:tcBorders>
-            <w:shd w:val="clear" w:color="auto" w:fill="auto"/>
           </w:tcPr>
           <w:p>
             <w:pPr>
@@ -7159,7 +7119,6 @@
       </w:tr>
       <w:tr>
         <w:trPr>
-          <w:cnfStyle w:val="000000100000" w:firstRow="0" w:lastRow="0" w:firstColumn="0" w:lastColumn="0" w:oddVBand="0" w:evenVBand="0" w:oddHBand="1" w:evenHBand="0" w:firstRowFirstColumn="0" w:firstRowLastColumn="0" w:lastRowFirstColumn="0" w:lastRowLastColumn="0"/>
           <w:jc w:val="center"/>
           <w:hidden/>
         </w:trPr>
@@ -7309,7 +7268,6 @@
       </w:tr>
       <w:tr>
         <w:trPr>
-          <w:cnfStyle w:val="000000010000" w:firstRow="0" w:lastRow="0" w:firstColumn="0" w:lastColumn="0" w:oddVBand="0" w:evenVBand="0" w:oddHBand="0" w:evenHBand="1" w:firstRowFirstColumn="0" w:firstRowLastColumn="0" w:lastRowFirstColumn="0" w:lastRowLastColumn="0"/>
           <w:jc w:val="center"/>
         </w:trPr>
         <w:tc>
@@ -7335,7 +7293,6 @@
       </w:tr>
       <w:tr>
         <w:trPr>
-          <w:cnfStyle w:val="000000100000" w:firstRow="0" w:lastRow="0" w:firstColumn="0" w:lastColumn="0" w:oddVBand="0" w:evenVBand="0" w:oddHBand="1" w:evenHBand="0" w:firstRowFirstColumn="0" w:firstRowLastColumn="0" w:lastRowFirstColumn="0" w:lastRowLastColumn="0"/>
           <w:trHeight w:val="454"/>
           <w:jc w:val="center"/>
         </w:trPr>
@@ -7410,7 +7367,6 @@
       </w:tr>
       <w:tr>
         <w:trPr>
-          <w:cnfStyle w:val="000000010000" w:firstRow="0" w:lastRow="0" w:firstColumn="0" w:lastColumn="0" w:oddVBand="0" w:evenVBand="0" w:oddHBand="0" w:evenHBand="1" w:firstRowFirstColumn="0" w:firstRowLastColumn="0" w:lastRowFirstColumn="0" w:lastRowLastColumn="0"/>
           <w:trHeight w:val="454"/>
           <w:jc w:val="center"/>
           <w:hidden/>
@@ -7497,7 +7453,6 @@
       </w:tr>
       <w:tr>
         <w:trPr>
-          <w:cnfStyle w:val="000000100000" w:firstRow="0" w:lastRow="0" w:firstColumn="0" w:lastColumn="0" w:oddVBand="0" w:evenVBand="0" w:oddHBand="1" w:evenHBand="0" w:firstRowFirstColumn="0" w:firstRowLastColumn="0" w:lastRowFirstColumn="0" w:lastRowLastColumn="0"/>
           <w:trHeight w:val="454"/>
           <w:jc w:val="center"/>
           <w:hidden/>
@@ -7586,7 +7541,6 @@
       </w:tr>
       <w:tr>
         <w:trPr>
-          <w:cnfStyle w:val="000000010000" w:firstRow="0" w:lastRow="0" w:firstColumn="0" w:lastColumn="0" w:oddVBand="0" w:evenVBand="0" w:oddHBand="0" w:evenHBand="1" w:firstRowFirstColumn="0" w:firstRowLastColumn="0" w:lastRowFirstColumn="0" w:lastRowLastColumn="0"/>
           <w:trHeight w:val="454"/>
           <w:jc w:val="center"/>
           <w:hidden/>
@@ -7673,8 +7627,8 @@
       <w:pPr>
         <w:pStyle w:val="ParListHeadingms"/>
       </w:pPr>
-      <w:bookmarkStart w:id="23" w:name="_Toc220246880"/>
-      <w:bookmarkStart w:id="24" w:name="_Toc220246892"/>
+      <w:bookmarkStart w:id="23" w:name="_Toc220266744"/>
+      <w:bookmarkStart w:id="24" w:name="_Toc220266756"/>
       <w:r>
         <w:t>Change log</w:t>
       </w:r>
@@ -8027,8 +7981,8 @@
         <w:t>&lt;bb_insertoptions&gt;wdInsertContent</w:t>
       </w:r>
     </w:p>
-    <w:bookmarkStart w:id="25" w:name="_Toc220246893" w:displacedByCustomXml="next"/>
-    <w:bookmarkStart w:id="26" w:name="_Toc220246881" w:displacedByCustomXml="next"/>
+    <w:bookmarkStart w:id="25" w:name="_Toc220266757" w:displacedByCustomXml="next"/>
+    <w:bookmarkStart w:id="26" w:name="_Toc220266745" w:displacedByCustomXml="next"/>
     <w:sdt>
       <w:sdtPr>
         <w:rPr>
@@ -8191,8 +8145,8 @@
       <w:pPr>
         <w:pStyle w:val="ParListHeadingms"/>
       </w:pPr>
-      <w:bookmarkStart w:id="29" w:name="_Toc220246882"/>
-      <w:bookmarkStart w:id="30" w:name="_Toc220246894"/>
+      <w:bookmarkStart w:id="29" w:name="_Toc220266746"/>
+      <w:bookmarkStart w:id="30" w:name="_Toc220266758"/>
       <w:r>
         <w:t>List of Tables</w:t>
       </w:r>
@@ -8326,8 +8280,8 @@
       <w:pPr>
         <w:pStyle w:val="ParListHeadingms"/>
       </w:pPr>
-      <w:bookmarkStart w:id="33" w:name="_Toc220246883"/>
-      <w:bookmarkStart w:id="34" w:name="_Toc220246895"/>
+      <w:bookmarkStart w:id="33" w:name="_Toc220266747"/>
+      <w:bookmarkStart w:id="34" w:name="_Toc220266759"/>
       <w:r>
         <w:t xml:space="preserve">List of </w:t>
       </w:r>
@@ -8465,8 +8419,8 @@
       <w:pPr>
         <w:pStyle w:val="ParListHeadingms"/>
       </w:pPr>
-      <w:bookmarkStart w:id="35" w:name="_Toc220246884"/>
-      <w:bookmarkStart w:id="36" w:name="_Toc220246896"/>
+      <w:bookmarkStart w:id="35" w:name="_Toc220266748"/>
+      <w:bookmarkStart w:id="36" w:name="_Toc220266760"/>
       <w:r>
         <w:t>List of Tables</w:t>
       </w:r>
@@ -8575,7 +8529,6 @@
     </w:p>
     <w:tbl>
       <w:tblPr>
-        <w:tblStyle w:val="TableNoGridms"/>
         <w:tblW w:w="5000" w:type="pct"/>
         <w:tblCellMar>
           <w:left w:w="0" w:type="dxa"/>
@@ -8920,7 +8873,7 @@
                 <w:rStyle w:val="CharDefaultms"/>
                 <w:noProof/>
               </w:rPr>
-              <w:t>9</w:t>
+              <w:t>10</w:t>
             </w:r>
             <w:r>
               <w:rPr>
@@ -8969,6 +8922,11 @@
         </w:tc>
       </w:tr>
     </w:tbl>
+    <w:p>
+      <w:pPr>
+        <w:pStyle w:val="ParMinimalms"/>
+      </w:pPr>
+    </w:p>
     <w:p>
       <w:pPr>
         <w:pStyle w:val="ParNormalms"/>
@@ -9457,9 +9415,6 @@
               <w:tabs>
                 <w:tab w:val="left" w:pos="2918"/>
               </w:tabs>
-              <w:rPr>
-                <w:lang w:val="en-US"/>
-              </w:rPr>
             </w:pPr>
           </w:p>
         </w:tc>
@@ -10179,8 +10134,8 @@
       <w:bookmarkStart w:id="39" w:name="_Toc194653177"/>
       <w:bookmarkStart w:id="40" w:name="_Toc194923243"/>
       <w:bookmarkStart w:id="41" w:name="_Toc206674325"/>
-      <w:bookmarkStart w:id="42" w:name="_Toc220246885"/>
-      <w:bookmarkStart w:id="43" w:name="_Toc220246897"/>
+      <w:bookmarkStart w:id="42" w:name="_Toc220266749"/>
+      <w:bookmarkStart w:id="43" w:name="_Toc220266761"/>
       <w:r>
         <w:t>Change log</w:t>
       </w:r>
@@ -10685,13 +10640,27 @@
     </w:tbl>
     <w:p>
       <w:pPr>
-        <w:pStyle w:val="ParNormalms"/>
-      </w:pPr>
-    </w:p>
-    <w:p>
-      <w:pPr>
-        <w:pStyle w:val="ParNormalms"/>
-      </w:pPr>
+        <w:pStyle w:val="ParMinimalms"/>
+      </w:pPr>
+    </w:p>
+    <w:p>
+      <w:pPr>
+        <w:pStyle w:val="ParNormalms"/>
+      </w:pPr>
+    </w:p>
+    <w:p>
+      <w:pPr>
+        <w:pStyle w:val="ParNormalms"/>
+      </w:pPr>
+      <w:r>
+        <w:t>&lt;bb_name&gt;</w:t>
+      </w:r>
+      <w:r>
+        <w:t xml:space="preserve"> </w:t>
+      </w:r>
+      <w:r>
+        <w:t>FooterLastPage</w:t>
+      </w:r>
     </w:p>
     <w:p>
       <w:pPr>
@@ -10699,20 +10668,6 @@
       </w:pPr>
       <w:r>
         <w:lastRenderedPageBreak/>
-        <w:t>&lt;bb_name&gt;</w:t>
-      </w:r>
-      <w:r>
-        <w:t xml:space="preserve"> </w:t>
-      </w:r>
-      <w:r>
-        <w:t>FooterLastPage</w:t>
-      </w:r>
-    </w:p>
-    <w:p>
-      <w:pPr>
-        <w:pStyle w:val="ParNormalms"/>
-      </w:pPr>
-      <w:r>
         <w:t xml:space="preserve">&lt;bb_type&gt; wdTypeFooters </w:t>
       </w:r>
     </w:p>
@@ -10767,28 +10722,16 @@
             <w:vAlign w:val="center"/>
           </w:tcPr>
           <w:p>
-            <w:pPr>
-              <w:pStyle w:val="Normalintablems"/>
-            </w:pPr>
             <w:r>
               <w:t>ms</w:t>
             </w:r>
           </w:p>
           <w:p>
-            <w:pPr>
-              <w:pStyle w:val="Normalintablems"/>
-            </w:pPr>
-            <w:r>
-              <w:t>T. +48/</w:t>
-            </w:r>
-            <w:r>
-              <w:t>xxxyyyzzz</w:t>
-            </w:r>
-          </w:p>
-          <w:p>
-            <w:pPr>
-              <w:pStyle w:val="Normalintablems"/>
-            </w:pPr>
+            <w:r>
+              <w:t>T. +48/xxxyyyzzz</w:t>
+            </w:r>
+          </w:p>
+          <w:p>
             <w:r>
               <w:t xml:space="preserve">E. </w:t>
             </w:r>
@@ -10810,16 +10753,10 @@
           </w:tcPr>
           <w:p>
             <w:pPr>
-              <w:pStyle w:val="Normalintablems"/>
+              <w:pStyle w:val="ParInTablems"/>
               <w:jc w:val="right"/>
-              <w:rPr>
-                <w:noProof/>
-              </w:rPr>
-            </w:pPr>
-            <w:r>
-              <w:rPr>
-                <w:noProof/>
-              </w:rPr>
+            </w:pPr>
+            <w:r>
               <w:t xml:space="preserve">Patreon </w:t>
             </w:r>
             <w:r>
@@ -10830,7 +10767,6 @@
                     <w:rFonts w:ascii="Segoe UI Emoji" w:eastAsia="Segoe UI Emoji" w:hAnsi="Segoe UI Emoji" w:cs="Segoe UI Emoji"/>
                   </mc:Fallback>
                 </mc:AlternateContent>
-                <w:noProof/>
               </w:rPr>
               <mc:AlternateContent>
                 <mc:Choice Requires="w16se">
@@ -10842,81 +10778,51 @@
               </mc:AlternateContent>
             </w:r>
             <w:r>
-              <w:rPr>
-                <w:noProof/>
-              </w:rPr>
               <w:t>:</w:t>
             </w:r>
           </w:p>
           <w:p>
             <w:pPr>
-              <w:pStyle w:val="Normalintablems"/>
+              <w:pStyle w:val="ParInTablems"/>
               <w:jc w:val="right"/>
-              <w:rPr>
-                <w:rStyle w:val="NormalmsChar"/>
-              </w:rPr>
-            </w:pPr>
-            <w:r>
-              <w:rPr>
-                <w:noProof/>
-              </w:rPr>
+            </w:pPr>
+            <w:r>
               <w:t xml:space="preserve">GitHub </w:t>
             </w:r>
             <w:r>
               <w:rPr>
-                <w:rFonts w:ascii="Segoe UI Symbol" w:hAnsi="Segoe UI Symbol"/>
-                <w:noProof/>
+                <w:rFonts w:ascii="Segoe UI Symbol" w:hAnsi="Segoe UI Symbol" w:cs="Segoe UI Symbol"/>
               </w:rPr>
               <w:t>🗉</w:t>
             </w:r>
             <w:r>
-              <w:rPr>
-                <w:rFonts w:ascii="Segoe UI Symbol" w:hAnsi="Segoe UI Symbol"/>
-                <w:noProof/>
-              </w:rPr>
               <w:t>:</w:t>
             </w:r>
           </w:p>
           <w:p>
             <w:pPr>
-              <w:pStyle w:val="Normalintablems"/>
+              <w:pStyle w:val="ParInTablems"/>
               <w:jc w:val="right"/>
-              <w:rPr>
-                <w:rStyle w:val="NormalmsChar"/>
-              </w:rPr>
-            </w:pPr>
-            <w:r>
-              <w:rPr>
-                <w:rStyle w:val="NormalmsChar"/>
-              </w:rPr>
+            </w:pPr>
+            <w:r>
               <w:t xml:space="preserve">YouTube </w:t>
             </w:r>
             <w:r>
               <w:rPr>
-                <w:rStyle w:val="NormalmsChar"/>
                 <w:rFonts w:ascii="Segoe UI Symbol" w:hAnsi="Segoe UI Symbol" w:cs="Segoe UI Symbol"/>
               </w:rPr>
               <w:t>🖵</w:t>
             </w:r>
             <w:r>
-              <w:rPr>
-                <w:rStyle w:val="NormalmsChar"/>
-              </w:rPr>
               <w:t>:</w:t>
             </w:r>
           </w:p>
           <w:p>
             <w:pPr>
-              <w:pStyle w:val="Normalintablems"/>
+              <w:pStyle w:val="ParInTablems"/>
               <w:jc w:val="right"/>
-              <w:rPr>
-                <w:noProof/>
-              </w:rPr>
-            </w:pPr>
-            <w:r>
-              <w:rPr>
-                <w:noProof/>
-              </w:rPr>
+            </w:pPr>
+            <w:r>
               <w:t xml:space="preserve">Web </w:t>
             </w:r>
             <w:r>
@@ -10927,7 +10833,6 @@
                     <w:rFonts w:ascii="Segoe UI Emoji" w:eastAsia="Segoe UI Emoji" w:hAnsi="Segoe UI Emoji" w:cs="Segoe UI Emoji"/>
                   </mc:Fallback>
                 </mc:AlternateContent>
-                <w:noProof/>
               </w:rPr>
               <mc:AlternateContent>
                 <mc:Choice Requires="w16se">
@@ -10939,15 +10844,12 @@
               </mc:AlternateContent>
             </w:r>
             <w:r>
-              <w:rPr>
-                <w:noProof/>
-              </w:rPr>
               <w:t>:</w:t>
             </w:r>
           </w:p>
           <w:p>
             <w:pPr>
-              <w:pStyle w:val="Normalintablems"/>
+              <w:pStyle w:val="ParInTablems"/>
               <w:jc w:val="right"/>
               <w:rPr>
                 <w:rFonts w:ascii="Segoe UI Symbol" w:hAnsi="Segoe UI Symbol"/>
@@ -10987,7 +10889,6 @@
           </w:tcPr>
           <w:p>
             <w:pPr>
-              <w:pStyle w:val="Normalintablems"/>
               <w:rPr>
                 <w:rStyle w:val="Hyperlink"/>
               </w:rPr>
@@ -11024,7 +10925,6 @@
           </w:p>
           <w:p>
             <w:pPr>
-              <w:pStyle w:val="Normalintablems"/>
               <w:rPr>
                 <w:rStyle w:val="Hyperlink"/>
               </w:rPr>
@@ -11052,7 +10952,6 @@
           </w:p>
           <w:p>
             <w:pPr>
-              <w:pStyle w:val="Normalintablems"/>
               <w:rPr>
                 <w:rStyle w:val="Hyperlink"/>
               </w:rPr>
@@ -11068,7 +10967,6 @@
           </w:p>
           <w:p>
             <w:pPr>
-              <w:pStyle w:val="Normalintablems"/>
               <w:rPr>
                 <w:rStyle w:val="Hyperlink"/>
               </w:rPr>
@@ -11083,9 +10981,6 @@
             </w:hyperlink>
           </w:p>
           <w:p>
-            <w:pPr>
-              <w:pStyle w:val="Normalintablems"/>
-            </w:pPr>
             <w:r>
               <w:rPr>
                 <w:rStyle w:val="Hyperlink"/>
@@ -11096,6 +10991,11 @@
         </w:tc>
       </w:tr>
     </w:tbl>
+    <w:p>
+      <w:pPr>
+        <w:pStyle w:val="ParMinimalms"/>
+      </w:pPr>
+    </w:p>
     <w:p>
       <w:pPr>
         <w:pStyle w:val="ParNormalms"/>
@@ -11222,6 +11122,11 @@
     </w:tbl>
     <w:p>
       <w:pPr>
+        <w:pStyle w:val="ParMinimalms"/>
+      </w:pPr>
+    </w:p>
+    <w:p>
+      <w:pPr>
         <w:pStyle w:val="ParNormalms"/>
       </w:pPr>
     </w:p>
@@ -11338,13 +11243,34 @@
         <w:rPr>
           <w:noProof/>
         </w:rPr>
+        <w:instrText>13</w:instrText>
+      </w:r>
+      <w:r>
+        <w:fldChar w:fldCharType="end"/>
+      </w:r>
+      <w:r>
+        <w:instrText xml:space="preserve"> / 2 ) * 2 </w:instrText>
+      </w:r>
+      <w:r>
+        <w:fldChar w:fldCharType="separate"/>
+      </w:r>
+      <w:r>
+        <w:rPr>
+          <w:noProof/>
+        </w:rPr>
         <w:instrText>12</w:instrText>
       </w:r>
       <w:r>
         <w:fldChar w:fldCharType="end"/>
       </w:r>
       <w:r>
-        <w:instrText xml:space="preserve"> / 2 ) * 2 </w:instrText>
+        <w:instrText xml:space="preserve"> = </w:instrText>
+      </w:r>
+      <w:r>
+        <w:fldChar w:fldCharType="begin"/>
+      </w:r>
+      <w:r>
+        <w:instrText xml:space="preserve"> page </w:instrText>
       </w:r>
       <w:r>
         <w:fldChar w:fldCharType="separate"/>
@@ -11353,28 +11279,7 @@
         <w:rPr>
           <w:noProof/>
         </w:rPr>
-        <w:instrText>12</w:instrText>
-      </w:r>
-      <w:r>
-        <w:fldChar w:fldCharType="end"/>
-      </w:r>
-      <w:r>
-        <w:instrText xml:space="preserve"> = </w:instrText>
-      </w:r>
-      <w:r>
-        <w:fldChar w:fldCharType="begin"/>
-      </w:r>
-      <w:r>
-        <w:instrText xml:space="preserve"> page </w:instrText>
-      </w:r>
-      <w:r>
-        <w:fldChar w:fldCharType="separate"/>
-      </w:r>
-      <w:r>
-        <w:rPr>
-          <w:noProof/>
-        </w:rPr>
-        <w:instrText>12</w:instrText>
+        <w:instrText>13</w:instrText>
       </w:r>
       <w:r>
         <w:fldChar w:fldCharType="end"/>
@@ -11426,70 +11331,28 @@
     <w:p>
       <w:pPr>
         <w:pStyle w:val="ParNormalms"/>
+      </w:pPr>
+      <w:r>
+        <w:fldChar w:fldCharType="end"/>
+      </w:r>
+      <w:r>
+        <w:instrText xml:space="preserve"> "</w:instrText>
+      </w:r>
+      <w:r>
+        <w:instrText> </w:instrText>
+      </w:r>
+      <w:r>
+        <w:instrText xml:space="preserve">" </w:instrText>
+      </w:r>
+      <w:r>
+        <w:fldChar w:fldCharType="separate"/>
+      </w:r>
+      <w:r>
         <w:rPr>
           <w:noProof/>
         </w:rPr>
-      </w:pPr>
-      <w:r>
-        <w:fldChar w:fldCharType="end"/>
-      </w:r>
-      <w:r>
-        <w:instrText xml:space="preserve"> "</w:instrText>
-      </w:r>
-      <w:r>
-        <w:instrText> </w:instrText>
-      </w:r>
-      <w:r>
-        <w:instrText xml:space="preserve">" </w:instrText>
-      </w:r>
-      <w:r>
-        <w:fldChar w:fldCharType="separate"/>
-      </w:r>
-    </w:p>
-    <w:p>
-      <w:pPr>
-        <w:pStyle w:val="ParNormalms"/>
-        <w:rPr>
-          <w:noProof/>
-          <w:highlight w:val="yellow"/>
-        </w:rPr>
-      </w:pPr>
-      <w:r>
-        <w:rPr>
-          <w:noProof/>
-          <w:highlight w:val="yellow"/>
-        </w:rPr>
-        <w:br w:type="page"/>
-      </w:r>
-    </w:p>
-    <w:p>
-      <w:pPr>
-        <w:pStyle w:val="ParNormalms"/>
-        <w:rPr>
-          <w:noProof/>
-        </w:rPr>
-      </w:pPr>
-    </w:p>
-    <w:p>
-      <w:pPr>
-        <w:pStyle w:val="ParNormalms"/>
-        <w:spacing w:before="5000"/>
-        <w:jc w:val="center"/>
-        <w:rPr>
-          <w:noProof/>
-        </w:rPr>
-      </w:pPr>
-      <w:r>
-        <w:rPr>
-          <w:noProof/>
-        </w:rPr>
-        <w:t>THIS PAGE IS LEFT INTENTIONALLY BLANK</w:t>
-      </w:r>
-    </w:p>
-    <w:p>
-      <w:pPr>
-        <w:pStyle w:val="ParNormalms"/>
-      </w:pPr>
+        <w:t> </w:t>
+      </w:r>
       <w:r>
         <w:fldChar w:fldCharType="end"/>
       </w:r>
@@ -11771,12 +11634,13 @@
     </w:p>
     <w:p>
       <w:pPr>
-        <w:pStyle w:val="Minimalparagraphms"/>
+        <w:pStyle w:val="ParMinimalms"/>
       </w:pPr>
       <w:r>
         <w:rPr>
           <w:noProof/>
         </w:rPr>
+        <w:lastRenderedPageBreak/>
         <mc:AlternateContent>
           <mc:Choice Requires="wpc">
             <w:drawing>
@@ -11914,7 +11778,6 @@
                           <w:txbxContent>
                             <w:p>
                               <w:pPr>
-                                <w:pStyle w:val="Normalms"/>
                                 <w:jc w:val="right"/>
                                 <w:rPr>
                                   <w:b/>
@@ -12040,7 +11903,6 @@
                     <w:txbxContent>
                       <w:p>
                         <w:pPr>
-                          <w:pStyle w:val="Normalms"/>
                           <w:jc w:val="right"/>
                           <w:rPr>
                             <w:b/>
@@ -12211,7 +12073,7 @@
               <w:rPr>
                 <w:noProof/>
               </w:rPr>
-              <w:t>14</w:t>
+              <w:t>15</w:t>
             </w:r>
             <w:r>
               <w:fldChar w:fldCharType="end"/>
@@ -12250,6 +12112,11 @@
     </w:tbl>
     <w:p>
       <w:pPr>
+        <w:pStyle w:val="ParMinimalms"/>
+      </w:pPr>
+    </w:p>
+    <w:p>
+      <w:pPr>
         <w:pStyle w:val="ParNormalms"/>
       </w:pPr>
     </w:p>
@@ -12353,8 +12220,8 @@
       <w:pPr>
         <w:pStyle w:val="ParListHeadingms"/>
       </w:pPr>
-      <w:bookmarkStart w:id="49" w:name="_Toc220246886"/>
-      <w:bookmarkStart w:id="50" w:name="_Toc220246898"/>
+      <w:bookmarkStart w:id="49" w:name="_Toc220266750"/>
+      <w:bookmarkStart w:id="50" w:name="_Toc220266762"/>
       <w:r>
         <w:t>List of Content</w:t>
       </w:r>
@@ -12439,7 +12306,7 @@
         </w:rPr>
         <w:fldChar w:fldCharType="separate"/>
       </w:r>
-      <w:hyperlink w:anchor="_Toc220246888" w:history="1">
+      <w:hyperlink w:anchor="_Toc220266752" w:history="1">
         <w:r>
           <w:rPr>
             <w:rStyle w:val="Hyperlink"/>
@@ -12466,7 +12333,7 @@
             <w:noProof/>
             <w:webHidden/>
           </w:rPr>
-          <w:instrText xml:space="preserve"> PAGEREF _Toc220246888 \h </w:instrText>
+          <w:instrText xml:space="preserve"> PAGEREF _Toc220266752 \h </w:instrText>
         </w:r>
         <w:r>
           <w:rPr>
@@ -12512,7 +12379,7 @@
           <w:lang w:val="pl-PL" w:eastAsia="pl-PL"/>
         </w:rPr>
       </w:pPr>
-      <w:hyperlink w:anchor="_Toc220246889" w:history="1">
+      <w:hyperlink w:anchor="_Toc220266753" w:history="1">
         <w:r>
           <w:rPr>
             <w:rStyle w:val="Hyperlink"/>
@@ -12539,7 +12406,7 @@
             <w:noProof/>
             <w:webHidden/>
           </w:rPr>
-          <w:instrText xml:space="preserve"> PAGEREF _Toc220246889 \h </w:instrText>
+          <w:instrText xml:space="preserve"> PAGEREF _Toc220266753 \h </w:instrText>
         </w:r>
         <w:r>
           <w:rPr>
@@ -12585,7 +12452,7 @@
           <w:lang w:val="pl-PL" w:eastAsia="pl-PL"/>
         </w:rPr>
       </w:pPr>
-      <w:hyperlink w:anchor="_Toc220246890" w:history="1">
+      <w:hyperlink w:anchor="_Toc220266754" w:history="1">
         <w:r>
           <w:rPr>
             <w:rStyle w:val="Hyperlink"/>
@@ -12612,7 +12479,7 @@
             <w:noProof/>
             <w:webHidden/>
           </w:rPr>
-          <w:instrText xml:space="preserve"> PAGEREF _Toc220246890 \h </w:instrText>
+          <w:instrText xml:space="preserve"> PAGEREF _Toc220266754 \h </w:instrText>
         </w:r>
         <w:r>
           <w:rPr>
@@ -12658,7 +12525,7 @@
           <w:lang w:val="pl-PL" w:eastAsia="pl-PL"/>
         </w:rPr>
       </w:pPr>
-      <w:hyperlink w:anchor="_Toc220246891" w:history="1">
+      <w:hyperlink w:anchor="_Toc220266755" w:history="1">
         <w:r>
           <w:rPr>
             <w:rStyle w:val="Hyperlink"/>
@@ -12685,7 +12552,7 @@
             <w:noProof/>
             <w:webHidden/>
           </w:rPr>
-          <w:instrText xml:space="preserve"> PAGEREF _Toc220246891 \h </w:instrText>
+          <w:instrText xml:space="preserve"> PAGEREF _Toc220266755 \h </w:instrText>
         </w:r>
         <w:r>
           <w:rPr>
@@ -12731,7 +12598,7 @@
           <w:lang w:val="pl-PL" w:eastAsia="pl-PL"/>
         </w:rPr>
       </w:pPr>
-      <w:hyperlink w:anchor="_Toc220246892" w:history="1">
+      <w:hyperlink w:anchor="_Toc220266756" w:history="1">
         <w:r>
           <w:rPr>
             <w:rStyle w:val="Hyperlink"/>
@@ -12758,7 +12625,7 @@
             <w:noProof/>
             <w:webHidden/>
           </w:rPr>
-          <w:instrText xml:space="preserve"> PAGEREF _Toc220246892 \h </w:instrText>
+          <w:instrText xml:space="preserve"> PAGEREF _Toc220266756 \h </w:instrText>
         </w:r>
         <w:r>
           <w:rPr>
@@ -12804,7 +12671,7 @@
           <w:lang w:val="pl-PL" w:eastAsia="pl-PL"/>
         </w:rPr>
       </w:pPr>
-      <w:hyperlink w:anchor="_Toc220246893" w:history="1">
+      <w:hyperlink w:anchor="_Toc220266757" w:history="1">
         <w:r>
           <w:rPr>
             <w:rStyle w:val="Hyperlink"/>
@@ -12831,7 +12698,7 @@
             <w:noProof/>
             <w:webHidden/>
           </w:rPr>
-          <w:instrText xml:space="preserve"> PAGEREF _Toc220246893 \h </w:instrText>
+          <w:instrText xml:space="preserve"> PAGEREF _Toc220266757 \h </w:instrText>
         </w:r>
         <w:r>
           <w:rPr>
@@ -12877,7 +12744,7 @@
           <w:lang w:val="pl-PL" w:eastAsia="pl-PL"/>
         </w:rPr>
       </w:pPr>
-      <w:hyperlink w:anchor="_Toc220246894" w:history="1">
+      <w:hyperlink w:anchor="_Toc220266758" w:history="1">
         <w:r>
           <w:rPr>
             <w:rStyle w:val="Hyperlink"/>
@@ -12904,7 +12771,7 @@
             <w:noProof/>
             <w:webHidden/>
           </w:rPr>
-          <w:instrText xml:space="preserve"> PAGEREF _Toc220246894 \h </w:instrText>
+          <w:instrText xml:space="preserve"> PAGEREF _Toc220266758 \h </w:instrText>
         </w:r>
         <w:r>
           <w:rPr>
@@ -12950,7 +12817,7 @@
           <w:lang w:val="pl-PL" w:eastAsia="pl-PL"/>
         </w:rPr>
       </w:pPr>
-      <w:hyperlink w:anchor="_Toc220246895" w:history="1">
+      <w:hyperlink w:anchor="_Toc220266759" w:history="1">
         <w:r>
           <w:rPr>
             <w:rStyle w:val="Hyperlink"/>
@@ -12977,7 +12844,7 @@
             <w:noProof/>
             <w:webHidden/>
           </w:rPr>
-          <w:instrText xml:space="preserve"> PAGEREF _Toc220246895 \h </w:instrText>
+          <w:instrText xml:space="preserve"> PAGEREF _Toc220266759 \h </w:instrText>
         </w:r>
         <w:r>
           <w:rPr>
@@ -13023,7 +12890,7 @@
           <w:lang w:val="pl-PL" w:eastAsia="pl-PL"/>
         </w:rPr>
       </w:pPr>
-      <w:hyperlink w:anchor="_Toc220246896" w:history="1">
+      <w:hyperlink w:anchor="_Toc220266760" w:history="1">
         <w:r>
           <w:rPr>
             <w:rStyle w:val="Hyperlink"/>
@@ -13050,7 +12917,7 @@
             <w:noProof/>
             <w:webHidden/>
           </w:rPr>
-          <w:instrText xml:space="preserve"> PAGEREF _Toc220246896 \h </w:instrText>
+          <w:instrText xml:space="preserve"> PAGEREF _Toc220266760 \h </w:instrText>
         </w:r>
         <w:r>
           <w:rPr>
@@ -13096,7 +12963,7 @@
           <w:lang w:val="pl-PL" w:eastAsia="pl-PL"/>
         </w:rPr>
       </w:pPr>
-      <w:hyperlink w:anchor="_Toc220246897" w:history="1">
+      <w:hyperlink w:anchor="_Toc220266761" w:history="1">
         <w:r>
           <w:rPr>
             <w:rStyle w:val="Hyperlink"/>
@@ -13123,7 +12990,7 @@
             <w:noProof/>
             <w:webHidden/>
           </w:rPr>
-          <w:instrText xml:space="preserve"> PAGEREF _Toc220246897 \h </w:instrText>
+          <w:instrText xml:space="preserve"> PAGEREF _Toc220266761 \h </w:instrText>
         </w:r>
         <w:r>
           <w:rPr>
@@ -13169,7 +13036,7 @@
           <w:lang w:val="pl-PL" w:eastAsia="pl-PL"/>
         </w:rPr>
       </w:pPr>
-      <w:hyperlink w:anchor="_Toc220246898" w:history="1">
+      <w:hyperlink w:anchor="_Toc220266762" w:history="1">
         <w:r>
           <w:rPr>
             <w:rStyle w:val="Hyperlink"/>
@@ -13196,7 +13063,7 @@
             <w:noProof/>
             <w:webHidden/>
           </w:rPr>
-          <w:instrText xml:space="preserve"> PAGEREF _Toc220246898 \h </w:instrText>
+          <w:instrText xml:space="preserve"> PAGEREF _Toc220266762 \h </w:instrText>
         </w:r>
         <w:r>
           <w:rPr>
@@ -13216,7 +13083,7 @@
             <w:noProof/>
             <w:webHidden/>
           </w:rPr>
-          <w:t>14</w:t>
+          <w:t>13</w:t>
         </w:r>
         <w:r>
           <w:rPr>
@@ -13242,7 +13109,7 @@
           <w:lang w:val="pl-PL" w:eastAsia="pl-PL"/>
         </w:rPr>
       </w:pPr>
-      <w:hyperlink w:anchor="_Toc220246899" w:history="1">
+      <w:hyperlink w:anchor="_Toc220266763" w:history="1">
         <w:r>
           <w:rPr>
             <w:rStyle w:val="Hyperlink"/>
@@ -13269,7 +13136,7 @@
             <w:noProof/>
             <w:webHidden/>
           </w:rPr>
-          <w:instrText xml:space="preserve"> PAGEREF _Toc220246899 \h </w:instrText>
+          <w:instrText xml:space="preserve"> PAGEREF _Toc220266763 \h </w:instrText>
         </w:r>
         <w:r>
           <w:rPr>
@@ -13289,7 +13156,7 @@
             <w:noProof/>
             <w:webHidden/>
           </w:rPr>
-          <w:t>15</w:t>
+          <w:t>14</w:t>
         </w:r>
         <w:r>
           <w:rPr>
@@ -13412,8 +13279,8 @@
       <w:pPr>
         <w:pStyle w:val="ParListHeadingms"/>
       </w:pPr>
-      <w:bookmarkStart w:id="51" w:name="_Toc220246887"/>
-      <w:bookmarkStart w:id="52" w:name="_Toc220246899"/>
+      <w:bookmarkStart w:id="51" w:name="_Toc220266751"/>
+      <w:bookmarkStart w:id="52" w:name="_Toc220266763"/>
       <w:r>
         <w:t>Change log</w:t>
       </w:r>
@@ -13786,7 +13653,11 @@
         <w:pStyle w:val="ParNormalms"/>
       </w:pPr>
     </w:p>
-    <w:p/>
+    <w:p>
+      <w:pPr>
+        <w:pStyle w:val="ParNormalms"/>
+      </w:pPr>
+    </w:p>
     <w:sectPr>
       <w:headerReference w:type="even" r:id="rId22"/>
       <w:headerReference w:type="default" r:id="rId23"/>
@@ -14377,10 +14248,9 @@
     </w:lvl>
   </w:abstractNum>
   <w:abstractNum w:abstractNumId="2" w15:restartNumberingAfterBreak="0">
-    <w:nsid w:val="472239C3"/>
+    <w:nsid w:val="1F1B14B8"/>
     <w:multiLevelType w:val="multilevel"/>
     <w:tmpl w:val="F6C48448"/>
-    <w:styleLink w:val="Wypunktowaniems"/>
     <w:lvl w:ilvl="0">
       <w:start w:val="1"/>
       <w:numFmt w:val="decimal"/>
@@ -14495,6 +14365,93 @@
     </w:lvl>
   </w:abstractNum>
   <w:abstractNum w:abstractNumId="3" w15:restartNumberingAfterBreak="0">
+    <w:nsid w:val="2BA478C8"/>
+    <w:multiLevelType w:val="multilevel"/>
+    <w:tmpl w:val="0415001F"/>
+    <w:styleLink w:val="111111"/>
+    <w:lvl w:ilvl="0">
+      <w:start w:val="1"/>
+      <w:numFmt w:val="decimal"/>
+      <w:lvlText w:val="%1."/>
+      <w:lvlJc w:val="left"/>
+      <w:pPr>
+        <w:ind w:left="360" w:hanging="360"/>
+      </w:pPr>
+    </w:lvl>
+    <w:lvl w:ilvl="1">
+      <w:start w:val="1"/>
+      <w:numFmt w:val="decimal"/>
+      <w:lvlText w:val="%1.%2."/>
+      <w:lvlJc w:val="left"/>
+      <w:pPr>
+        <w:ind w:left="792" w:hanging="432"/>
+      </w:pPr>
+    </w:lvl>
+    <w:lvl w:ilvl="2">
+      <w:start w:val="1"/>
+      <w:numFmt w:val="decimal"/>
+      <w:lvlText w:val="%1.%2.%3."/>
+      <w:lvlJc w:val="left"/>
+      <w:pPr>
+        <w:ind w:left="1224" w:hanging="504"/>
+      </w:pPr>
+    </w:lvl>
+    <w:lvl w:ilvl="3">
+      <w:start w:val="1"/>
+      <w:numFmt w:val="decimal"/>
+      <w:lvlText w:val="%1.%2.%3.%4."/>
+      <w:lvlJc w:val="left"/>
+      <w:pPr>
+        <w:ind w:left="1728" w:hanging="648"/>
+      </w:pPr>
+    </w:lvl>
+    <w:lvl w:ilvl="4">
+      <w:start w:val="1"/>
+      <w:numFmt w:val="decimal"/>
+      <w:lvlText w:val="%1.%2.%3.%4.%5."/>
+      <w:lvlJc w:val="left"/>
+      <w:pPr>
+        <w:ind w:left="2232" w:hanging="792"/>
+      </w:pPr>
+    </w:lvl>
+    <w:lvl w:ilvl="5">
+      <w:start w:val="1"/>
+      <w:numFmt w:val="decimal"/>
+      <w:lvlText w:val="%1.%2.%3.%4.%5.%6."/>
+      <w:lvlJc w:val="left"/>
+      <w:pPr>
+        <w:ind w:left="2736" w:hanging="936"/>
+      </w:pPr>
+    </w:lvl>
+    <w:lvl w:ilvl="6">
+      <w:start w:val="1"/>
+      <w:numFmt w:val="decimal"/>
+      <w:lvlText w:val="%1.%2.%3.%4.%5.%6.%7."/>
+      <w:lvlJc w:val="left"/>
+      <w:pPr>
+        <w:ind w:left="3240" w:hanging="1080"/>
+      </w:pPr>
+    </w:lvl>
+    <w:lvl w:ilvl="7">
+      <w:start w:val="1"/>
+      <w:numFmt w:val="decimal"/>
+      <w:lvlText w:val="%1.%2.%3.%4.%5.%6.%7.%8."/>
+      <w:lvlJc w:val="left"/>
+      <w:pPr>
+        <w:ind w:left="3744" w:hanging="1224"/>
+      </w:pPr>
+    </w:lvl>
+    <w:lvl w:ilvl="8">
+      <w:start w:val="1"/>
+      <w:numFmt w:val="decimal"/>
+      <w:lvlText w:val="%1.%2.%3.%4.%5.%6.%7.%8.%9."/>
+      <w:lvlJc w:val="left"/>
+      <w:pPr>
+        <w:ind w:left="4320" w:hanging="1440"/>
+      </w:pPr>
+    </w:lvl>
+  </w:abstractNum>
+  <w:abstractNum w:abstractNumId="4" w15:restartNumberingAfterBreak="0">
     <w:nsid w:val="502446FD"/>
     <w:multiLevelType w:val="multilevel"/>
     <w:tmpl w:val="DA629BBE"/>
@@ -14630,7 +14587,7 @@
       </w:pPr>
     </w:lvl>
   </w:abstractNum>
-  <w:abstractNum w:abstractNumId="4" w15:restartNumberingAfterBreak="0">
+  <w:abstractNum w:abstractNumId="5" w15:restartNumberingAfterBreak="0">
     <w:nsid w:val="605C6530"/>
     <w:multiLevelType w:val="singleLevel"/>
     <w:tmpl w:val="AD38CE72"/>
@@ -14652,7 +14609,7 @@
       </w:rPr>
     </w:lvl>
   </w:abstractNum>
-  <w:abstractNum w:abstractNumId="5" w15:restartNumberingAfterBreak="0">
+  <w:abstractNum w:abstractNumId="6" w15:restartNumberingAfterBreak="0">
     <w:nsid w:val="62BA4D29"/>
     <w:multiLevelType w:val="singleLevel"/>
     <w:tmpl w:val="73F04F72"/>
@@ -14675,7 +14632,7 @@
     </w:lvl>
   </w:abstractNum>
   <w:num w:numId="1" w16cid:durableId="160703496">
-    <w:abstractNumId w:val="3"/>
+    <w:abstractNumId w:val="4"/>
   </w:num>
   <w:num w:numId="2" w16cid:durableId="894661122">
     <w:abstractNumId w:val="0"/>
@@ -14684,13 +14641,16 @@
     <w:abstractNumId w:val="1"/>
   </w:num>
   <w:num w:numId="4" w16cid:durableId="1276593391">
-    <w:abstractNumId w:val="4"/>
+    <w:abstractNumId w:val="5"/>
   </w:num>
   <w:num w:numId="5" w16cid:durableId="1224173058">
-    <w:abstractNumId w:val="5"/>
+    <w:abstractNumId w:val="6"/>
   </w:num>
   <w:num w:numId="6" w16cid:durableId="292103425">
     <w:abstractNumId w:val="2"/>
+  </w:num>
+  <w:num w:numId="7" w16cid:durableId="466632785">
+    <w:abstractNumId w:val="3"/>
   </w:num>
 </w:numbering>
 </file>
@@ -14715,7 +14675,7 @@
     </w:pPrDefault>
   </w:docDefaults>
   <w:latentStyles w:defLockedState="0" w:defUIPriority="99" w:defSemiHidden="0" w:defUnhideWhenUsed="0" w:defQFormat="0" w:count="376">
-    <w:lsdException w:name="Normal" w:uiPriority="0" w:qFormat="1"/>
+    <w:lsdException w:name="Normal" w:uiPriority="0"/>
     <w:lsdException w:name="heading 1" w:uiPriority="9" w:qFormat="1"/>
     <w:lsdException w:name="heading 2" w:semiHidden="1" w:uiPriority="9" w:unhideWhenUsed="1" w:qFormat="1"/>
     <w:lsdException w:name="heading 3" w:semiHidden="1" w:uiPriority="9" w:unhideWhenUsed="1" w:qFormat="1"/>
@@ -15094,8 +15054,14 @@
   </w:latentStyles>
   <w:style w:type="paragraph" w:default="1" w:styleId="Normal">
     <w:name w:val="Normal"/>
-    <w:qFormat/>
     <w:rsid w:val="00D22DAA"/>
+    <w:pPr>
+      <w:spacing w:line="220" w:lineRule="exact"/>
+    </w:pPr>
+    <w:rPr>
+      <w:rFonts w:asciiTheme="minorHAnsi" w:hAnsiTheme="minorHAnsi"/>
+      <w:lang w:val="en-US"/>
+    </w:rPr>
   </w:style>
   <w:style w:type="paragraph" w:styleId="Heading1">
     <w:name w:val="heading 1"/>
@@ -15158,7 +15124,7 @@
       <w:outlineLvl w:val="2"/>
     </w:pPr>
     <w:rPr>
-      <w:rFonts w:asciiTheme="minorHAnsi" w:eastAsiaTheme="majorEastAsia" w:hAnsiTheme="minorHAnsi" w:cstheme="majorBidi"/>
+      <w:rFonts w:eastAsiaTheme="majorEastAsia" w:cstheme="majorBidi"/>
       <w:color w:val="51841C" w:themeColor="accent1" w:themeShade="BF"/>
       <w:sz w:val="28"/>
       <w:szCs w:val="28"/>
@@ -15181,7 +15147,7 @@
       <w:outlineLvl w:val="3"/>
     </w:pPr>
     <w:rPr>
-      <w:rFonts w:asciiTheme="minorHAnsi" w:eastAsiaTheme="majorEastAsia" w:hAnsiTheme="minorHAnsi" w:cstheme="majorBidi"/>
+      <w:rFonts w:eastAsiaTheme="majorEastAsia" w:cstheme="majorBidi"/>
       <w:i/>
       <w:iCs/>
       <w:color w:val="51841C" w:themeColor="accent1" w:themeShade="BF"/>
@@ -15204,7 +15170,7 @@
       <w:outlineLvl w:val="4"/>
     </w:pPr>
     <w:rPr>
-      <w:rFonts w:asciiTheme="minorHAnsi" w:eastAsiaTheme="majorEastAsia" w:hAnsiTheme="minorHAnsi" w:cstheme="majorBidi"/>
+      <w:rFonts w:eastAsiaTheme="majorEastAsia" w:cstheme="majorBidi"/>
       <w:color w:val="51841C" w:themeColor="accent1" w:themeShade="BF"/>
     </w:rPr>
   </w:style>
@@ -15225,7 +15191,7 @@
       <w:outlineLvl w:val="5"/>
     </w:pPr>
     <w:rPr>
-      <w:rFonts w:asciiTheme="minorHAnsi" w:eastAsiaTheme="majorEastAsia" w:hAnsiTheme="minorHAnsi" w:cstheme="majorBidi"/>
+      <w:rFonts w:eastAsiaTheme="majorEastAsia" w:cstheme="majorBidi"/>
       <w:i/>
       <w:iCs/>
       <w:color w:val="595959" w:themeColor="text1" w:themeTint="A6"/>
@@ -15248,7 +15214,7 @@
       <w:outlineLvl w:val="6"/>
     </w:pPr>
     <w:rPr>
-      <w:rFonts w:asciiTheme="minorHAnsi" w:eastAsiaTheme="majorEastAsia" w:hAnsiTheme="minorHAnsi" w:cstheme="majorBidi"/>
+      <w:rFonts w:eastAsiaTheme="majorEastAsia" w:cstheme="majorBidi"/>
       <w:color w:val="595959" w:themeColor="text1" w:themeTint="A6"/>
     </w:rPr>
   </w:style>
@@ -15268,7 +15234,7 @@
       <w:outlineLvl w:val="7"/>
     </w:pPr>
     <w:rPr>
-      <w:rFonts w:asciiTheme="minorHAnsi" w:eastAsiaTheme="majorEastAsia" w:hAnsiTheme="minorHAnsi" w:cstheme="majorBidi"/>
+      <w:rFonts w:eastAsiaTheme="majorEastAsia" w:cstheme="majorBidi"/>
       <w:i/>
       <w:iCs/>
       <w:color w:val="272727" w:themeColor="text1" w:themeTint="D8"/>
@@ -15290,7 +15256,7 @@
       <w:outlineLvl w:val="8"/>
     </w:pPr>
     <w:rPr>
-      <w:rFonts w:asciiTheme="minorHAnsi" w:eastAsiaTheme="majorEastAsia" w:hAnsiTheme="minorHAnsi" w:cstheme="majorBidi"/>
+      <w:rFonts w:eastAsiaTheme="majorEastAsia" w:cstheme="majorBidi"/>
       <w:color w:val="272727" w:themeColor="text1" w:themeTint="D8"/>
     </w:rPr>
   </w:style>
@@ -15533,7 +15499,7 @@
       <w:spacing w:after="160"/>
     </w:pPr>
     <w:rPr>
-      <w:rFonts w:asciiTheme="minorHAnsi" w:eastAsiaTheme="majorEastAsia" w:hAnsiTheme="minorHAnsi" w:cstheme="majorBidi"/>
+      <w:rFonts w:eastAsiaTheme="majorEastAsia" w:cstheme="majorBidi"/>
       <w:color w:val="595959" w:themeColor="text1" w:themeTint="A6"/>
       <w:spacing w:val="15"/>
       <w:sz w:val="28"/>
@@ -15662,12 +15628,8 @@
     <w:link w:val="ParNormalmsChar"/>
     <w:rsid w:val="003120E6"/>
     <w:pPr>
-      <w:spacing w:after="120" w:line="220" w:lineRule="exact"/>
+      <w:spacing w:after="120"/>
     </w:pPr>
-    <w:rPr>
-      <w:rFonts w:asciiTheme="minorHAnsi" w:hAnsiTheme="minorHAnsi"/>
-      <w:lang w:val="en-US"/>
-    </w:rPr>
   </w:style>
   <w:style w:type="character" w:customStyle="1" w:styleId="ParNormalmsChar">
     <w:name w:val="ParNormal ms Char"/>
@@ -16723,116 +16685,6 @@
       </w:tcMar>
     </w:tcPr>
   </w:style>
-  <w:style w:type="numbering" w:customStyle="1" w:styleId="Wypunktowaniems">
-    <w:name w:val="Wypunktowanie ms"/>
-    <w:uiPriority w:val="99"/>
-    <w:rsid w:val="003120E6"/>
-    <w:pPr>
-      <w:numPr>
-        <w:numId w:val="6"/>
-      </w:numPr>
-    </w:pPr>
-  </w:style>
-  <w:style w:type="table" w:customStyle="1" w:styleId="Tablems">
-    <w:name w:val="Table ms"/>
-    <w:basedOn w:val="TableNormal"/>
-    <w:uiPriority w:val="99"/>
-    <w:rsid w:val="003120E6"/>
-    <w:pPr>
-      <w:spacing w:before="60" w:after="60"/>
-    </w:pPr>
-    <w:rPr>
-      <w:rFonts w:eastAsia="Times New Roman"/>
-      <w:bCs/>
-      <w:color w:val="000000" w:themeColor="text1"/>
-      <w:kern w:val="0"/>
-      <w:lang w:eastAsia="pl-PL"/>
-      <w14:ligatures w14:val="none"/>
-    </w:rPr>
-    <w:tblPr>
-      <w:tblStyleRowBandSize w:val="1"/>
-      <w:tblBorders>
-        <w:bottom w:val="single" w:sz="4" w:space="0" w:color="6DB126" w:themeColor="accent1"/>
-        <w:insideV w:val="single" w:sz="4" w:space="0" w:color="6DB126" w:themeColor="accent1"/>
-      </w:tblBorders>
-    </w:tblPr>
-    <w:trPr>
-      <w:cantSplit/>
-    </w:trPr>
-    <w:tcPr>
-      <w:shd w:val="pct10" w:color="0082B4" w:fill="0082B4"/>
-      <w:vAlign w:val="center"/>
-    </w:tcPr>
-    <w:tblStylePr w:type="firstRow">
-      <w:pPr>
-        <w:keepNext/>
-        <w:pageBreakBefore w:val="0"/>
-        <w:widowControl w:val="0"/>
-        <w:suppressLineNumbers w:val="0"/>
-        <w:suppressAutoHyphens/>
-        <w:wordWrap/>
-        <w:spacing w:beforeLines="0" w:before="60" w:beforeAutospacing="0" w:afterLines="0" w:after="60" w:afterAutospacing="0" w:line="240" w:lineRule="auto"/>
-        <w:ind w:leftChars="0" w:left="0" w:rightChars="0" w:right="0" w:firstLineChars="0" w:firstLine="0"/>
-        <w:contextualSpacing w:val="0"/>
-        <w:jc w:val="center"/>
-        <w:textboxTightWrap w:val="none"/>
-        <w:outlineLvl w:val="9"/>
-      </w:pPr>
-      <w:rPr>
-        <w:rFonts w:ascii="voestalpine Light" w:hAnsi="voestalpine Light"/>
-        <w:b w:val="0"/>
-        <w:color w:val="000000" w:themeColor="text1"/>
-        <w:sz w:val="22"/>
-      </w:rPr>
-      <w:tblPr/>
-      <w:tcPr>
-        <w:shd w:val="clear" w:color="auto" w:fill="51841C" w:themeFill="accent2"/>
-      </w:tcPr>
-    </w:tblStylePr>
-    <w:tblStylePr w:type="band1Horz">
-      <w:pPr>
-        <w:jc w:val="left"/>
-      </w:pPr>
-      <w:tblPr/>
-      <w:tcPr>
-        <w:shd w:val="clear" w:color="auto" w:fill="FFFFFF" w:themeFill="background1"/>
-      </w:tcPr>
-    </w:tblStylePr>
-    <w:tblStylePr w:type="band2Horz">
-      <w:pPr>
-        <w:wordWrap/>
-        <w:spacing w:beforeLines="0" w:before="0" w:beforeAutospacing="0" w:afterLines="0" w:after="0" w:afterAutospacing="0"/>
-        <w:jc w:val="left"/>
-      </w:pPr>
-      <w:tblPr/>
-      <w:tcPr>
-        <w:shd w:val="clear" w:color="auto" w:fill="DCF2C5" w:themeFill="accent2" w:themeFillTint="33"/>
-      </w:tcPr>
-    </w:tblStylePr>
-  </w:style>
-  <w:style w:type="paragraph" w:customStyle="1" w:styleId="TextBoxesms">
-    <w:name w:val="TextBoxes ms"/>
-    <w:basedOn w:val="ParNormalms"/>
-    <w:link w:val="TextBoxesmsChar"/>
-    <w:rsid w:val="003120E6"/>
-    <w:pPr>
-      <w:spacing w:after="0"/>
-    </w:pPr>
-    <w:rPr>
-      <w:sz w:val="20"/>
-    </w:rPr>
-  </w:style>
-  <w:style w:type="character" w:customStyle="1" w:styleId="TextBoxesmsChar">
-    <w:name w:val="TextBoxes ms Char"/>
-    <w:basedOn w:val="ParNormalmsChar"/>
-    <w:link w:val="TextBoxesms"/>
-    <w:rsid w:val="003120E6"/>
-    <w:rPr>
-      <w:rFonts w:asciiTheme="minorHAnsi" w:hAnsiTheme="minorHAnsi"/>
-      <w:sz w:val="20"/>
-      <w:lang w:val="en-US"/>
-    </w:rPr>
-  </w:style>
   <w:style w:type="character" w:styleId="Hyperlink">
     <w:name w:val="Hyperlink"/>
     <w:basedOn w:val="DefaultParagraphFont"/>
@@ -16875,74 +16727,6 @@
       <w:lang w:val="en-US"/>
     </w:rPr>
   </w:style>
-  <w:style w:type="table" w:customStyle="1" w:styleId="TableNoGridms">
-    <w:name w:val="TableNoGrid ms"/>
-    <w:basedOn w:val="TableNormal"/>
-    <w:uiPriority w:val="99"/>
-    <w:rsid w:val="003120E6"/>
-    <w:rPr>
-      <w:rFonts w:cstheme="minorBidi"/>
-      <w:color w:val="000000" w:themeColor="text1"/>
-      <w:kern w:val="0"/>
-      <w14:ligatures w14:val="none"/>
-    </w:rPr>
-    <w:tblPr/>
-  </w:style>
-  <w:style w:type="paragraph" w:customStyle="1" w:styleId="Normalms">
-    <w:name w:val="Normal ms"/>
-    <w:basedOn w:val="Normal"/>
-    <w:link w:val="NormalmsChar"/>
-    <w:rsid w:val="00795E69"/>
-    <w:pPr>
-      <w:spacing w:after="120" w:line="240" w:lineRule="auto"/>
-    </w:pPr>
-    <w:rPr>
-      <w:rFonts w:ascii="Excalifont" w:hAnsi="Excalifont" w:cstheme="minorBidi"/>
-      <w:color w:val="000000" w:themeColor="text1"/>
-      <w:kern w:val="0"/>
-      <w:lang w:val="en-GB"/>
-      <w14:ligatures w14:val="none"/>
-    </w:rPr>
-  </w:style>
-  <w:style w:type="character" w:customStyle="1" w:styleId="NormalmsChar">
-    <w:name w:val="Normal ms Char"/>
-    <w:basedOn w:val="DefaultParagraphFont"/>
-    <w:link w:val="Normalms"/>
-    <w:rsid w:val="00795E69"/>
-    <w:rPr>
-      <w:rFonts w:ascii="Excalifont" w:hAnsi="Excalifont" w:cstheme="minorBidi"/>
-      <w:color w:val="000000" w:themeColor="text1"/>
-      <w:kern w:val="0"/>
-      <w:lang w:val="en-GB"/>
-      <w14:ligatures w14:val="none"/>
-    </w:rPr>
-  </w:style>
-  <w:style w:type="paragraph" w:customStyle="1" w:styleId="Normalintablems">
-    <w:name w:val="Normal in table ms"/>
-    <w:basedOn w:val="Normalms"/>
-    <w:link w:val="NormalintablemsChar"/>
-    <w:qFormat/>
-    <w:rsid w:val="00795E69"/>
-    <w:pPr>
-      <w:spacing w:before="60" w:after="60"/>
-    </w:pPr>
-    <w:rPr>
-      <w:lang w:val="en-US"/>
-    </w:rPr>
-  </w:style>
-  <w:style w:type="character" w:customStyle="1" w:styleId="NormalintablemsChar">
-    <w:name w:val="Normal in table ms Char"/>
-    <w:basedOn w:val="DefaultParagraphFont"/>
-    <w:link w:val="Normalintablems"/>
-    <w:rsid w:val="00795E69"/>
-    <w:rPr>
-      <w:rFonts w:ascii="Excalifont" w:hAnsi="Excalifont" w:cstheme="minorBidi"/>
-      <w:color w:val="000000" w:themeColor="text1"/>
-      <w:kern w:val="0"/>
-      <w:lang w:val="en-US"/>
-      <w14:ligatures w14:val="none"/>
-    </w:rPr>
-  </w:style>
   <w:style w:type="table" w:styleId="TableGrid">
     <w:name w:val="Table Grid"/>
     <w:basedOn w:val="TableNormal"/>
@@ -16983,41 +16767,18 @@
       <w:shd w:val="clear" w:color="auto" w:fill="E1DFDD"/>
     </w:rPr>
   </w:style>
-  <w:style w:type="paragraph" w:customStyle="1" w:styleId="Minimalparagraphms">
-    <w:name w:val="Minimal paragraph ms"/>
-    <w:basedOn w:val="Normalms"/>
-    <w:next w:val="Normalms"/>
-    <w:link w:val="MinimalparagraphmsChar"/>
-    <w:uiPriority w:val="1"/>
-    <w:qFormat/>
-    <w:rsid w:val="004C0FD3"/>
+  <w:style w:type="numbering" w:styleId="111111">
+    <w:name w:val="Outline List 2"/>
+    <w:basedOn w:val="NoList"/>
+    <w:uiPriority w:val="99"/>
+    <w:semiHidden/>
+    <w:unhideWhenUsed/>
+    <w:rsid w:val="002B5065"/>
     <w:pPr>
-      <w:spacing w:after="0"/>
+      <w:numPr>
+        <w:numId w:val="7"/>
+      </w:numPr>
     </w:pPr>
-    <w:rPr>
-      <w:rFonts w:eastAsia="Times New Roman" w:cs="Times New Roman"/>
-      <w:bCs/>
-      <w:sz w:val="2"/>
-      <w:szCs w:val="20"/>
-      <w:lang w:eastAsia="pl-PL"/>
-    </w:rPr>
-  </w:style>
-  <w:style w:type="character" w:customStyle="1" w:styleId="MinimalparagraphmsChar">
-    <w:name w:val="Minimal paragraph ms Char"/>
-    <w:basedOn w:val="DefaultParagraphFont"/>
-    <w:link w:val="Minimalparagraphms"/>
-    <w:uiPriority w:val="1"/>
-    <w:rsid w:val="004C0FD3"/>
-    <w:rPr>
-      <w:rFonts w:ascii="Excalifont" w:eastAsia="Times New Roman" w:hAnsi="Excalifont"/>
-      <w:bCs/>
-      <w:color w:val="000000" w:themeColor="text1"/>
-      <w:kern w:val="0"/>
-      <w:sz w:val="2"/>
-      <w:szCs w:val="20"/>
-      <w:lang w:val="en-GB" w:eastAsia="pl-PL"/>
-      <w14:ligatures w14:val="none"/>
-    </w:rPr>
   </w:style>
 </w:styles>
 </file>

</xml_diff>